<commit_message>
agregué contraportada al documento
</commit_message>
<xml_diff>
--- a/documentation/Propuesta Diseño y Desarrollo de Software Educativo I.docx
+++ b/documentation/Propuesta Diseño y Desarrollo de Software Educativo I.docx
@@ -42,7 +42,7 @@
                     <a:blip r:embed="rId8" cstate="print">
                       <a:extLst>
                         <a:ext uri="{28A0092B-C50C-407E-A947-70E740481C1C}">
-                          <a14:useLocalDpi xmlns:a14="http://schemas.microsoft.com/office/drawing/2010/main" val="0"/>
+                          <a14:useLocalDpi xmlns:a14="http://schemas.microsoft.com/office/drawing/2010/main"/>
                         </a:ext>
                       </a:extLst>
                     </a:blip>
@@ -81,6 +81,544 @@
     </w:p>
     <w:p>
       <w:pPr>
+        <w:jc w:val="center"/>
+        <w:rPr>
+          <w:b/>
+          <w:lang w:val="es-CO"/>
+        </w:rPr>
+      </w:pPr>
+      <w:r>
+        <w:rPr>
+          <w:b/>
+          <w:lang w:val="es-CO"/>
+        </w:rPr>
+        <w:lastRenderedPageBreak/>
+        <w:t>Codex</w:t>
+      </w:r>
+    </w:p>
+    <w:p>
+      <w:pPr>
+        <w:jc w:val="center"/>
+        <w:rPr>
+          <w:b/>
+          <w:lang w:val="es-CO"/>
+        </w:rPr>
+      </w:pPr>
+      <w:r>
+        <w:rPr>
+          <w:b/>
+          <w:lang w:val="es-CO"/>
+        </w:rPr>
+        <w:t xml:space="preserve">Creación de objeto virtual de aprendizaje-ova para la conceptualización del uso de </w:t>
+      </w:r>
+      <w:proofErr w:type="spellStart"/>
+      <w:r>
+        <w:rPr>
+          <w:b/>
+          <w:lang w:val="es-CO"/>
+        </w:rPr>
+        <w:t>git</w:t>
+      </w:r>
+      <w:proofErr w:type="spellEnd"/>
+      <w:r>
+        <w:rPr>
+          <w:b/>
+          <w:lang w:val="es-CO"/>
+        </w:rPr>
+        <w:t xml:space="preserve"> y </w:t>
+      </w:r>
+      <w:proofErr w:type="spellStart"/>
+      <w:r>
+        <w:rPr>
+          <w:b/>
+          <w:lang w:val="es-CO"/>
+        </w:rPr>
+        <w:t>github</w:t>
+      </w:r>
+      <w:proofErr w:type="spellEnd"/>
+    </w:p>
+    <w:p>
+      <w:pPr>
+        <w:jc w:val="center"/>
+        <w:rPr>
+          <w:b/>
+          <w:lang w:val="es-CO"/>
+        </w:rPr>
+      </w:pPr>
+    </w:p>
+    <w:p>
+      <w:pPr>
+        <w:jc w:val="center"/>
+        <w:rPr>
+          <w:b/>
+          <w:lang w:val="es-CO"/>
+        </w:rPr>
+      </w:pPr>
+    </w:p>
+    <w:p>
+      <w:pPr>
+        <w:jc w:val="center"/>
+        <w:rPr>
+          <w:b/>
+          <w:lang w:val="es-CO"/>
+        </w:rPr>
+      </w:pPr>
+      <w:r>
+        <w:rPr>
+          <w:b/>
+          <w:lang w:val="es-CO"/>
+        </w:rPr>
+        <w:t xml:space="preserve">Autores </w:t>
+      </w:r>
+    </w:p>
+    <w:p>
+      <w:pPr>
+        <w:jc w:val="center"/>
+        <w:rPr>
+          <w:bCs/>
+          <w:lang w:val="es-CO"/>
+        </w:rPr>
+      </w:pPr>
+      <w:r>
+        <w:rPr>
+          <w:bCs/>
+          <w:lang w:val="es-CO"/>
+        </w:rPr>
+        <w:t>Mauro Andrés Monterroza Sevilla</w:t>
+      </w:r>
+    </w:p>
+    <w:p>
+      <w:pPr>
+        <w:jc w:val="center"/>
+        <w:rPr>
+          <w:bCs/>
+          <w:i/>
+          <w:iCs/>
+          <w:lang w:val="es-CO"/>
+        </w:rPr>
+      </w:pPr>
+      <w:hyperlink r:id="rId9" w:history="1">
+        <w:r>
+          <w:rPr>
+            <w:rStyle w:val="Hipervnculo"/>
+            <w:bCs/>
+            <w:i/>
+            <w:iCs/>
+            <w:lang w:val="es-CO"/>
+          </w:rPr>
+          <w:t>mmonterrozasevilla@correo.unicordoba.edu.co</w:t>
+        </w:r>
+      </w:hyperlink>
+    </w:p>
+    <w:p>
+      <w:pPr>
+        <w:jc w:val="center"/>
+        <w:rPr>
+          <w:bCs/>
+          <w:i/>
+          <w:iCs/>
+          <w:lang w:val="es-CO"/>
+        </w:rPr>
+      </w:pPr>
+    </w:p>
+    <w:p>
+      <w:pPr>
+        <w:jc w:val="center"/>
+        <w:rPr>
+          <w:bCs/>
+          <w:lang w:val="es-CO"/>
+        </w:rPr>
+      </w:pPr>
+      <w:r>
+        <w:rPr>
+          <w:bCs/>
+          <w:lang w:val="es-CO"/>
+        </w:rPr>
+        <w:t>Alexander Domínguez Niño</w:t>
+      </w:r>
+    </w:p>
+    <w:p>
+      <w:pPr>
+        <w:jc w:val="center"/>
+        <w:rPr>
+          <w:bCs/>
+          <w:i/>
+          <w:iCs/>
+          <w:lang w:val="es-CO"/>
+        </w:rPr>
+      </w:pPr>
+      <w:hyperlink r:id="rId10" w:history="1">
+        <w:r>
+          <w:rPr>
+            <w:rStyle w:val="Hipervnculo"/>
+            <w:bCs/>
+            <w:i/>
+            <w:iCs/>
+            <w:lang w:val="es-CO"/>
+          </w:rPr>
+          <w:t>adomingueznino@correo.unicordoba.edu.co</w:t>
+        </w:r>
+      </w:hyperlink>
+    </w:p>
+    <w:p>
+      <w:pPr>
+        <w:jc w:val="center"/>
+        <w:rPr>
+          <w:bCs/>
+          <w:i/>
+          <w:iCs/>
+          <w:lang w:val="es-CO"/>
+        </w:rPr>
+      </w:pPr>
+    </w:p>
+    <w:p>
+      <w:pPr>
+        <w:jc w:val="center"/>
+        <w:rPr>
+          <w:bCs/>
+          <w:lang w:val="es-CO"/>
+        </w:rPr>
+      </w:pPr>
+      <w:r>
+        <w:rPr>
+          <w:bCs/>
+          <w:lang w:val="es-CO"/>
+        </w:rPr>
+        <w:t>Maria Claudia Oquendo Méndez</w:t>
+      </w:r>
+    </w:p>
+    <w:p>
+      <w:pPr>
+        <w:jc w:val="center"/>
+        <w:rPr>
+          <w:bCs/>
+          <w:i/>
+          <w:iCs/>
+          <w:lang w:val="es-CO"/>
+        </w:rPr>
+      </w:pPr>
+      <w:hyperlink r:id="rId11" w:history="1">
+        <w:r>
+          <w:rPr>
+            <w:rStyle w:val="Hipervnculo"/>
+            <w:bCs/>
+            <w:i/>
+            <w:iCs/>
+            <w:lang w:val="es-CO"/>
+          </w:rPr>
+          <w:t>moquendomendez@correo.unicordoba.edu.co</w:t>
+        </w:r>
+      </w:hyperlink>
+    </w:p>
+    <w:p>
+      <w:pPr>
+        <w:jc w:val="center"/>
+        <w:rPr>
+          <w:bCs/>
+          <w:lang w:val="es-CO"/>
+        </w:rPr>
+      </w:pPr>
+    </w:p>
+    <w:p>
+      <w:pPr>
+        <w:jc w:val="center"/>
+        <w:rPr>
+          <w:bCs/>
+          <w:lang w:val="es-CO"/>
+        </w:rPr>
+      </w:pPr>
+      <w:r>
+        <w:rPr>
+          <w:bCs/>
+          <w:lang w:val="es-CO"/>
+        </w:rPr>
+        <w:t xml:space="preserve">Isacar </w:t>
+      </w:r>
+      <w:proofErr w:type="spellStart"/>
+      <w:r>
+        <w:rPr>
+          <w:bCs/>
+          <w:lang w:val="es-CO"/>
+        </w:rPr>
+        <w:t>Torreglosa</w:t>
+      </w:r>
+      <w:proofErr w:type="spellEnd"/>
+      <w:r>
+        <w:rPr>
+          <w:bCs/>
+          <w:lang w:val="es-CO"/>
+        </w:rPr>
+        <w:t xml:space="preserve"> Díaz </w:t>
+      </w:r>
+    </w:p>
+    <w:p>
+      <w:pPr>
+        <w:jc w:val="center"/>
+        <w:rPr>
+          <w:bCs/>
+          <w:i/>
+          <w:iCs/>
+          <w:lang w:val="es-CO"/>
+        </w:rPr>
+      </w:pPr>
+      <w:hyperlink r:id="rId12" w:history="1">
+        <w:r>
+          <w:rPr>
+            <w:rStyle w:val="Hipervnculo"/>
+            <w:bCs/>
+            <w:i/>
+            <w:iCs/>
+            <w:lang w:val="es-CO"/>
+          </w:rPr>
+          <w:t>itorreglosadiaz@correo.unicordoba.edu.co</w:t>
+        </w:r>
+      </w:hyperlink>
+      <w:r>
+        <w:rPr>
+          <w:bCs/>
+          <w:i/>
+          <w:iCs/>
+          <w:lang w:val="es-CO"/>
+        </w:rPr>
+        <w:t xml:space="preserve"> </w:t>
+      </w:r>
+    </w:p>
+    <w:p>
+      <w:pPr>
+        <w:jc w:val="center"/>
+        <w:rPr>
+          <w:bCs/>
+          <w:i/>
+          <w:iCs/>
+          <w:lang w:val="es-CO"/>
+        </w:rPr>
+      </w:pPr>
+    </w:p>
+    <w:p>
+      <w:pPr>
+        <w:jc w:val="center"/>
+        <w:rPr>
+          <w:bCs/>
+          <w:lang w:val="es-CO"/>
+        </w:rPr>
+      </w:pPr>
+      <w:r>
+        <w:rPr>
+          <w:bCs/>
+          <w:lang w:val="es-CO"/>
+        </w:rPr>
+        <w:t xml:space="preserve">German David Rivera Rosario </w:t>
+      </w:r>
+    </w:p>
+    <w:p>
+      <w:pPr>
+        <w:jc w:val="center"/>
+        <w:rPr>
+          <w:bCs/>
+          <w:i/>
+          <w:iCs/>
+          <w:lang w:val="es-CO"/>
+        </w:rPr>
+      </w:pPr>
+      <w:hyperlink r:id="rId13" w:history="1">
+        <w:r>
+          <w:rPr>
+            <w:rStyle w:val="Hipervnculo"/>
+            <w:bCs/>
+            <w:i/>
+            <w:iCs/>
+            <w:lang w:val="es-CO"/>
+          </w:rPr>
+          <w:t>Griverarosario73@correo.unicordoba.edu.co</w:t>
+        </w:r>
+      </w:hyperlink>
+      <w:r>
+        <w:rPr>
+          <w:bCs/>
+          <w:i/>
+          <w:iCs/>
+          <w:lang w:val="es-CO"/>
+        </w:rPr>
+        <w:t xml:space="preserve"> </w:t>
+      </w:r>
+    </w:p>
+    <w:p>
+      <w:pPr>
+        <w:jc w:val="center"/>
+        <w:rPr>
+          <w:bCs/>
+          <w:i/>
+          <w:iCs/>
+          <w:lang w:val="es-CO"/>
+        </w:rPr>
+      </w:pPr>
+    </w:p>
+    <w:p>
+      <w:pPr>
+        <w:jc w:val="center"/>
+        <w:rPr>
+          <w:bCs/>
+          <w:i/>
+          <w:iCs/>
+          <w:lang w:val="es-CO"/>
+        </w:rPr>
+      </w:pPr>
+    </w:p>
+    <w:p>
+      <w:pPr>
+        <w:jc w:val="center"/>
+        <w:rPr>
+          <w:b/>
+          <w:lang w:val="es-CO"/>
+        </w:rPr>
+      </w:pPr>
+      <w:r>
+        <w:rPr>
+          <w:b/>
+          <w:lang w:val="es-CO"/>
+        </w:rPr>
+        <w:t xml:space="preserve">Tutor </w:t>
+      </w:r>
+    </w:p>
+    <w:p>
+      <w:pPr>
+        <w:jc w:val="center"/>
+        <w:rPr>
+          <w:bCs/>
+          <w:lang w:val="es-CO"/>
+        </w:rPr>
+      </w:pPr>
+      <w:r>
+        <w:rPr>
+          <w:bCs/>
+          <w:lang w:val="es-CO"/>
+        </w:rPr>
+        <w:t xml:space="preserve">Alexander Toscano Ricardo </w:t>
+      </w:r>
+    </w:p>
+    <w:p>
+      <w:pPr>
+        <w:jc w:val="center"/>
+        <w:rPr>
+          <w:bCs/>
+          <w:i/>
+          <w:iCs/>
+          <w:lang w:val="es-CO"/>
+        </w:rPr>
+      </w:pPr>
+      <w:hyperlink r:id="rId14" w:history="1">
+        <w:r>
+          <w:rPr>
+            <w:rStyle w:val="Hipervnculo"/>
+            <w:bCs/>
+            <w:i/>
+            <w:iCs/>
+            <w:lang w:val="es-CO"/>
+          </w:rPr>
+          <w:t>atoscano@correo.unicordoba.edu.co</w:t>
+        </w:r>
+      </w:hyperlink>
+    </w:p>
+    <w:p>
+      <w:pPr>
+        <w:jc w:val="center"/>
+        <w:rPr>
+          <w:bCs/>
+          <w:i/>
+          <w:iCs/>
+          <w:lang w:val="es-CO"/>
+        </w:rPr>
+      </w:pPr>
+    </w:p>
+    <w:p>
+      <w:pPr>
+        <w:jc w:val="center"/>
+        <w:rPr>
+          <w:bCs/>
+          <w:lang w:val="es-CO"/>
+        </w:rPr>
+      </w:pPr>
+    </w:p>
+    <w:p>
+      <w:pPr>
+        <w:jc w:val="center"/>
+        <w:rPr>
+          <w:b/>
+          <w:lang w:val="es-CO"/>
+        </w:rPr>
+      </w:pPr>
+      <w:r>
+        <w:rPr>
+          <w:b/>
+          <w:lang w:val="es-CO"/>
+        </w:rPr>
+        <w:t>Repositorio</w:t>
+      </w:r>
+    </w:p>
+    <w:p>
+      <w:pPr>
+        <w:jc w:val="center"/>
+        <w:rPr>
+          <w:bCs/>
+          <w:i/>
+          <w:iCs/>
+          <w:lang w:val="es-CO"/>
+        </w:rPr>
+      </w:pPr>
+      <w:hyperlink r:id="rId15" w:history="1">
+        <w:r>
+          <w:rPr>
+            <w:rStyle w:val="Hipervnculo"/>
+            <w:bCs/>
+            <w:i/>
+            <w:iCs/>
+            <w:lang w:val="es-CO"/>
+          </w:rPr>
+          <w:t>https://github.com/area-de-informa</w:t>
+        </w:r>
+        <w:r>
+          <w:rPr>
+            <w:rStyle w:val="Hipervnculo"/>
+            <w:bCs/>
+            <w:i/>
+            <w:iCs/>
+            <w:lang w:val="es-CO"/>
+          </w:rPr>
+          <w:t>t</w:t>
+        </w:r>
+        <w:r>
+          <w:rPr>
+            <w:rStyle w:val="Hipervnculo"/>
+            <w:bCs/>
+            <w:i/>
+            <w:iCs/>
+            <w:lang w:val="es-CO"/>
+          </w:rPr>
+          <w:t>ica/ds1_pa_codex.git</w:t>
+        </w:r>
+      </w:hyperlink>
+    </w:p>
+    <w:p>
+      <w:pPr>
+        <w:jc w:val="center"/>
+        <w:rPr>
+          <w:bCs/>
+          <w:lang w:val="es-CO"/>
+        </w:rPr>
+      </w:pPr>
+    </w:p>
+    <w:p>
+      <w:pPr>
+        <w:spacing w:after="160" w:line="259" w:lineRule="auto"/>
+        <w:jc w:val="left"/>
+        <w:rPr>
+          <w:b/>
+          <w:lang w:val="es-CO"/>
+        </w:rPr>
+      </w:pPr>
+    </w:p>
+    <w:p>
+      <w:pPr>
         <w:rPr>
           <w:b/>
           <w:lang w:val="es-CO"/>
@@ -862,12 +1400,6 @@
       </w:r>
     </w:p>
     <w:sectPr>
-      <w:headerReference w:type="even" r:id="rId9"/>
-      <w:headerReference w:type="default" r:id="rId10"/>
-      <w:footerReference w:type="even" r:id="rId11"/>
-      <w:footerReference w:type="default" r:id="rId12"/>
-      <w:headerReference w:type="first" r:id="rId13"/>
-      <w:footerReference w:type="first" r:id="rId14"/>
       <w:pgSz w:w="12240" w:h="15840" w:code="122"/>
       <w:pgMar w:top="1440" w:right="1440" w:bottom="1440" w:left="1440" w:header="720" w:footer="720" w:gutter="0"/>
       <w:cols w:space="720"/>
@@ -902,36 +1434,6 @@
 </w:endnotes>
 </file>
 
-<file path=word/footer1.xml><?xml version="1.0" encoding="utf-8"?>
-<w:ftr xmlns:wpc="http://schemas.microsoft.com/office/word/2010/wordprocessingCanvas" xmlns:cx="http://schemas.microsoft.com/office/drawing/2014/chartex" xmlns:cx1="http://schemas.microsoft.com/office/drawing/2015/9/8/chartex" xmlns:cx2="http://schemas.microsoft.com/office/drawing/2015/10/21/chartex" xmlns:cx3="http://schemas.microsoft.com/office/drawing/2016/5/9/chartex" xmlns:cx4="http://schemas.microsoft.com/office/drawing/2016/5/10/chartex" xmlns:cx5="http://schemas.microsoft.com/office/drawing/2016/5/11/chartex" xmlns:cx6="http://schemas.microsoft.com/office/drawing/2016/5/12/chartex" xmlns:cx7="http://schemas.microsoft.com/office/drawing/2016/5/13/chartex" xmlns:cx8="http://schemas.microsoft.com/office/drawing/2016/5/14/chartex" xmlns:mc="http://schemas.openxmlformats.org/markup-compatibility/2006" xmlns:aink="http://schemas.microsoft.com/office/drawing/2016/ink" xmlns:am3d="http://schemas.microsoft.com/office/drawing/2017/model3d" xmlns:o="urn:schemas-microsoft-com:office:office" xmlns:r="http://schemas.openxmlformats.org/officeDocument/2006/relationships" xmlns:m="http://schemas.openxmlformats.org/officeDocument/2006/math" xmlns:v="urn:schemas-microsoft-com:vml" xmlns:wp14="http://schemas.microsoft.com/office/word/2010/wordprocessingDrawing" xmlns:wp="http://schemas.openxmlformats.org/drawingml/2006/wordprocessingDrawing" xmlns:w10="urn:schemas-microsoft-com:office:word" xmlns:w="http://schemas.openxmlformats.org/wordprocessingml/2006/main" xmlns:w14="http://schemas.microsoft.com/office/word/2010/wordml" xmlns:w15="http://schemas.microsoft.com/office/word/2012/wordml" xmlns:w16cex="http://schemas.microsoft.com/office/word/2018/wordml/cex" xmlns:w16cid="http://schemas.microsoft.com/office/word/2016/wordml/cid" xmlns:w16="http://schemas.microsoft.com/office/word/2018/wordml" xmlns:w16sdtdh="http://schemas.microsoft.com/office/word/2020/wordml/sdtdatahash" xmlns:w16se="http://schemas.microsoft.com/office/word/2015/wordml/symex" xmlns:wpg="http://schemas.microsoft.com/office/word/2010/wordprocessingGroup" xmlns:wpi="http://schemas.microsoft.com/office/word/2010/wordprocessingInk" xmlns:wne="http://schemas.microsoft.com/office/word/2006/wordml" xmlns:wps="http://schemas.microsoft.com/office/word/2010/wordprocessingShape" mc:Ignorable="w14 w15 w16se w16cid w16 w16cex w16sdtdh wp14">
-  <w:p>
-    <w:pPr>
-      <w:pStyle w:val="Piedepgina"/>
-    </w:pPr>
-  </w:p>
-</w:ftr>
-</file>
-
-<file path=word/footer2.xml><?xml version="1.0" encoding="utf-8"?>
-<w:ftr xmlns:wpc="http://schemas.microsoft.com/office/word/2010/wordprocessingCanvas" xmlns:cx="http://schemas.microsoft.com/office/drawing/2014/chartex" xmlns:cx1="http://schemas.microsoft.com/office/drawing/2015/9/8/chartex" xmlns:cx2="http://schemas.microsoft.com/office/drawing/2015/10/21/chartex" xmlns:cx3="http://schemas.microsoft.com/office/drawing/2016/5/9/chartex" xmlns:cx4="http://schemas.microsoft.com/office/drawing/2016/5/10/chartex" xmlns:cx5="http://schemas.microsoft.com/office/drawing/2016/5/11/chartex" xmlns:cx6="http://schemas.microsoft.com/office/drawing/2016/5/12/chartex" xmlns:cx7="http://schemas.microsoft.com/office/drawing/2016/5/13/chartex" xmlns:cx8="http://schemas.microsoft.com/office/drawing/2016/5/14/chartex" xmlns:mc="http://schemas.openxmlformats.org/markup-compatibility/2006" xmlns:aink="http://schemas.microsoft.com/office/drawing/2016/ink" xmlns:am3d="http://schemas.microsoft.com/office/drawing/2017/model3d" xmlns:o="urn:schemas-microsoft-com:office:office" xmlns:r="http://schemas.openxmlformats.org/officeDocument/2006/relationships" xmlns:m="http://schemas.openxmlformats.org/officeDocument/2006/math" xmlns:v="urn:schemas-microsoft-com:vml" xmlns:wp14="http://schemas.microsoft.com/office/word/2010/wordprocessingDrawing" xmlns:wp="http://schemas.openxmlformats.org/drawingml/2006/wordprocessingDrawing" xmlns:w10="urn:schemas-microsoft-com:office:word" xmlns:w="http://schemas.openxmlformats.org/wordprocessingml/2006/main" xmlns:w14="http://schemas.microsoft.com/office/word/2010/wordml" xmlns:w15="http://schemas.microsoft.com/office/word/2012/wordml" xmlns:w16cex="http://schemas.microsoft.com/office/word/2018/wordml/cex" xmlns:w16cid="http://schemas.microsoft.com/office/word/2016/wordml/cid" xmlns:w16="http://schemas.microsoft.com/office/word/2018/wordml" xmlns:w16sdtdh="http://schemas.microsoft.com/office/word/2020/wordml/sdtdatahash" xmlns:w16se="http://schemas.microsoft.com/office/word/2015/wordml/symex" xmlns:wpg="http://schemas.microsoft.com/office/word/2010/wordprocessingGroup" xmlns:wpi="http://schemas.microsoft.com/office/word/2010/wordprocessingInk" xmlns:wne="http://schemas.microsoft.com/office/word/2006/wordml" xmlns:wps="http://schemas.microsoft.com/office/word/2010/wordprocessingShape" mc:Ignorable="w14 w15 w16se w16cid w16 w16cex w16sdtdh wp14">
-  <w:p>
-    <w:pPr>
-      <w:pStyle w:val="Piedepgina"/>
-    </w:pPr>
-  </w:p>
-</w:ftr>
-</file>
-
-<file path=word/footer3.xml><?xml version="1.0" encoding="utf-8"?>
-<w:ftr xmlns:wpc="http://schemas.microsoft.com/office/word/2010/wordprocessingCanvas" xmlns:cx="http://schemas.microsoft.com/office/drawing/2014/chartex" xmlns:cx1="http://schemas.microsoft.com/office/drawing/2015/9/8/chartex" xmlns:cx2="http://schemas.microsoft.com/office/drawing/2015/10/21/chartex" xmlns:cx3="http://schemas.microsoft.com/office/drawing/2016/5/9/chartex" xmlns:cx4="http://schemas.microsoft.com/office/drawing/2016/5/10/chartex" xmlns:cx5="http://schemas.microsoft.com/office/drawing/2016/5/11/chartex" xmlns:cx6="http://schemas.microsoft.com/office/drawing/2016/5/12/chartex" xmlns:cx7="http://schemas.microsoft.com/office/drawing/2016/5/13/chartex" xmlns:cx8="http://schemas.microsoft.com/office/drawing/2016/5/14/chartex" xmlns:mc="http://schemas.openxmlformats.org/markup-compatibility/2006" xmlns:aink="http://schemas.microsoft.com/office/drawing/2016/ink" xmlns:am3d="http://schemas.microsoft.com/office/drawing/2017/model3d" xmlns:o="urn:schemas-microsoft-com:office:office" xmlns:r="http://schemas.openxmlformats.org/officeDocument/2006/relationships" xmlns:m="http://schemas.openxmlformats.org/officeDocument/2006/math" xmlns:v="urn:schemas-microsoft-com:vml" xmlns:wp14="http://schemas.microsoft.com/office/word/2010/wordprocessingDrawing" xmlns:wp="http://schemas.openxmlformats.org/drawingml/2006/wordprocessingDrawing" xmlns:w10="urn:schemas-microsoft-com:office:word" xmlns:w="http://schemas.openxmlformats.org/wordprocessingml/2006/main" xmlns:w14="http://schemas.microsoft.com/office/word/2010/wordml" xmlns:w15="http://schemas.microsoft.com/office/word/2012/wordml" xmlns:w16cex="http://schemas.microsoft.com/office/word/2018/wordml/cex" xmlns:w16cid="http://schemas.microsoft.com/office/word/2016/wordml/cid" xmlns:w16="http://schemas.microsoft.com/office/word/2018/wordml" xmlns:w16sdtdh="http://schemas.microsoft.com/office/word/2020/wordml/sdtdatahash" xmlns:w16se="http://schemas.microsoft.com/office/word/2015/wordml/symex" xmlns:wpg="http://schemas.microsoft.com/office/word/2010/wordprocessingGroup" xmlns:wpi="http://schemas.microsoft.com/office/word/2010/wordprocessingInk" xmlns:wne="http://schemas.microsoft.com/office/word/2006/wordml" xmlns:wps="http://schemas.microsoft.com/office/word/2010/wordprocessingShape" mc:Ignorable="w14 w15 w16se w16cid w16 w16cex w16sdtdh wp14">
-  <w:p>
-    <w:pPr>
-      <w:pStyle w:val="Piedepgina"/>
-    </w:pPr>
-  </w:p>
-</w:ftr>
-</file>
-
 <file path=word/footnotes.xml><?xml version="1.0" encoding="utf-8"?>
 <w:footnotes xmlns:wpc="http://schemas.microsoft.com/office/word/2010/wordprocessingCanvas" xmlns:cx="http://schemas.microsoft.com/office/drawing/2014/chartex" xmlns:cx1="http://schemas.microsoft.com/office/drawing/2015/9/8/chartex" xmlns:cx2="http://schemas.microsoft.com/office/drawing/2015/10/21/chartex" xmlns:cx3="http://schemas.microsoft.com/office/drawing/2016/5/9/chartex" xmlns:cx4="http://schemas.microsoft.com/office/drawing/2016/5/10/chartex" xmlns:cx5="http://schemas.microsoft.com/office/drawing/2016/5/11/chartex" xmlns:cx6="http://schemas.microsoft.com/office/drawing/2016/5/12/chartex" xmlns:cx7="http://schemas.microsoft.com/office/drawing/2016/5/13/chartex" xmlns:cx8="http://schemas.microsoft.com/office/drawing/2016/5/14/chartex" xmlns:mc="http://schemas.openxmlformats.org/markup-compatibility/2006" xmlns:aink="http://schemas.microsoft.com/office/drawing/2016/ink" xmlns:am3d="http://schemas.microsoft.com/office/drawing/2017/model3d" xmlns:o="urn:schemas-microsoft-com:office:office" xmlns:r="http://schemas.openxmlformats.org/officeDocument/2006/relationships" xmlns:m="http://schemas.openxmlformats.org/officeDocument/2006/math" xmlns:v="urn:schemas-microsoft-com:vml" xmlns:wp14="http://schemas.microsoft.com/office/word/2010/wordprocessingDrawing" xmlns:wp="http://schemas.openxmlformats.org/drawingml/2006/wordprocessingDrawing" xmlns:w10="urn:schemas-microsoft-com:office:word" xmlns:w="http://schemas.openxmlformats.org/wordprocessingml/2006/main" xmlns:w14="http://schemas.microsoft.com/office/word/2010/wordml" xmlns:w15="http://schemas.microsoft.com/office/word/2012/wordml" xmlns:w16cex="http://schemas.microsoft.com/office/word/2018/wordml/cex" xmlns:w16cid="http://schemas.microsoft.com/office/word/2016/wordml/cid" xmlns:w16="http://schemas.microsoft.com/office/word/2018/wordml" xmlns:w16sdtdh="http://schemas.microsoft.com/office/word/2020/wordml/sdtdatahash" xmlns:w16se="http://schemas.microsoft.com/office/word/2015/wordml/symex" xmlns:wpg="http://schemas.microsoft.com/office/word/2010/wordprocessingGroup" xmlns:wpi="http://schemas.microsoft.com/office/word/2010/wordprocessingInk" xmlns:wne="http://schemas.microsoft.com/office/word/2006/wordml" xmlns:wps="http://schemas.microsoft.com/office/word/2010/wordprocessingShape" mc:Ignorable="w14 w15 w16se w16cid w16 w16cex w16sdtdh wp14">
   <w:footnote w:type="separator" w:id="-1">
@@ -955,36 +1457,6 @@
     </w:p>
   </w:footnote>
 </w:footnotes>
-</file>
-
-<file path=word/header1.xml><?xml version="1.0" encoding="utf-8"?>
-<w:hdr xmlns:wpc="http://schemas.microsoft.com/office/word/2010/wordprocessingCanvas" xmlns:cx="http://schemas.microsoft.com/office/drawing/2014/chartex" xmlns:cx1="http://schemas.microsoft.com/office/drawing/2015/9/8/chartex" xmlns:cx2="http://schemas.microsoft.com/office/drawing/2015/10/21/chartex" xmlns:cx3="http://schemas.microsoft.com/office/drawing/2016/5/9/chartex" xmlns:cx4="http://schemas.microsoft.com/office/drawing/2016/5/10/chartex" xmlns:cx5="http://schemas.microsoft.com/office/drawing/2016/5/11/chartex" xmlns:cx6="http://schemas.microsoft.com/office/drawing/2016/5/12/chartex" xmlns:cx7="http://schemas.microsoft.com/office/drawing/2016/5/13/chartex" xmlns:cx8="http://schemas.microsoft.com/office/drawing/2016/5/14/chartex" xmlns:mc="http://schemas.openxmlformats.org/markup-compatibility/2006" xmlns:aink="http://schemas.microsoft.com/office/drawing/2016/ink" xmlns:am3d="http://schemas.microsoft.com/office/drawing/2017/model3d" xmlns:o="urn:schemas-microsoft-com:office:office" xmlns:r="http://schemas.openxmlformats.org/officeDocument/2006/relationships" xmlns:m="http://schemas.openxmlformats.org/officeDocument/2006/math" xmlns:v="urn:schemas-microsoft-com:vml" xmlns:wp14="http://schemas.microsoft.com/office/word/2010/wordprocessingDrawing" xmlns:wp="http://schemas.openxmlformats.org/drawingml/2006/wordprocessingDrawing" xmlns:w10="urn:schemas-microsoft-com:office:word" xmlns:w="http://schemas.openxmlformats.org/wordprocessingml/2006/main" xmlns:w14="http://schemas.microsoft.com/office/word/2010/wordml" xmlns:w15="http://schemas.microsoft.com/office/word/2012/wordml" xmlns:w16cex="http://schemas.microsoft.com/office/word/2018/wordml/cex" xmlns:w16cid="http://schemas.microsoft.com/office/word/2016/wordml/cid" xmlns:w16="http://schemas.microsoft.com/office/word/2018/wordml" xmlns:w16sdtdh="http://schemas.microsoft.com/office/word/2020/wordml/sdtdatahash" xmlns:w16se="http://schemas.microsoft.com/office/word/2015/wordml/symex" xmlns:wpg="http://schemas.microsoft.com/office/word/2010/wordprocessingGroup" xmlns:wpi="http://schemas.microsoft.com/office/word/2010/wordprocessingInk" xmlns:wne="http://schemas.microsoft.com/office/word/2006/wordml" xmlns:wps="http://schemas.microsoft.com/office/word/2010/wordprocessingShape" mc:Ignorable="w14 w15 w16se w16cid w16 w16cex w16sdtdh wp14">
-  <w:p>
-    <w:pPr>
-      <w:pStyle w:val="Encabezado"/>
-    </w:pPr>
-  </w:p>
-</w:hdr>
-</file>
-
-<file path=word/header2.xml><?xml version="1.0" encoding="utf-8"?>
-<w:hdr xmlns:wpc="http://schemas.microsoft.com/office/word/2010/wordprocessingCanvas" xmlns:cx="http://schemas.microsoft.com/office/drawing/2014/chartex" xmlns:cx1="http://schemas.microsoft.com/office/drawing/2015/9/8/chartex" xmlns:cx2="http://schemas.microsoft.com/office/drawing/2015/10/21/chartex" xmlns:cx3="http://schemas.microsoft.com/office/drawing/2016/5/9/chartex" xmlns:cx4="http://schemas.microsoft.com/office/drawing/2016/5/10/chartex" xmlns:cx5="http://schemas.microsoft.com/office/drawing/2016/5/11/chartex" xmlns:cx6="http://schemas.microsoft.com/office/drawing/2016/5/12/chartex" xmlns:cx7="http://schemas.microsoft.com/office/drawing/2016/5/13/chartex" xmlns:cx8="http://schemas.microsoft.com/office/drawing/2016/5/14/chartex" xmlns:mc="http://schemas.openxmlformats.org/markup-compatibility/2006" xmlns:aink="http://schemas.microsoft.com/office/drawing/2016/ink" xmlns:am3d="http://schemas.microsoft.com/office/drawing/2017/model3d" xmlns:o="urn:schemas-microsoft-com:office:office" xmlns:r="http://schemas.openxmlformats.org/officeDocument/2006/relationships" xmlns:m="http://schemas.openxmlformats.org/officeDocument/2006/math" xmlns:v="urn:schemas-microsoft-com:vml" xmlns:wp14="http://schemas.microsoft.com/office/word/2010/wordprocessingDrawing" xmlns:wp="http://schemas.openxmlformats.org/drawingml/2006/wordprocessingDrawing" xmlns:w10="urn:schemas-microsoft-com:office:word" xmlns:w="http://schemas.openxmlformats.org/wordprocessingml/2006/main" xmlns:w14="http://schemas.microsoft.com/office/word/2010/wordml" xmlns:w15="http://schemas.microsoft.com/office/word/2012/wordml" xmlns:w16cex="http://schemas.microsoft.com/office/word/2018/wordml/cex" xmlns:w16cid="http://schemas.microsoft.com/office/word/2016/wordml/cid" xmlns:w16="http://schemas.microsoft.com/office/word/2018/wordml" xmlns:w16sdtdh="http://schemas.microsoft.com/office/word/2020/wordml/sdtdatahash" xmlns:w16se="http://schemas.microsoft.com/office/word/2015/wordml/symex" xmlns:wpg="http://schemas.microsoft.com/office/word/2010/wordprocessingGroup" xmlns:wpi="http://schemas.microsoft.com/office/word/2010/wordprocessingInk" xmlns:wne="http://schemas.microsoft.com/office/word/2006/wordml" xmlns:wps="http://schemas.microsoft.com/office/word/2010/wordprocessingShape" mc:Ignorable="w14 w15 w16se w16cid w16 w16cex w16sdtdh wp14">
-  <w:p>
-    <w:pPr>
-      <w:pStyle w:val="Encabezado"/>
-    </w:pPr>
-  </w:p>
-</w:hdr>
-</file>
-
-<file path=word/header3.xml><?xml version="1.0" encoding="utf-8"?>
-<w:hdr xmlns:wpc="http://schemas.microsoft.com/office/word/2010/wordprocessingCanvas" xmlns:cx="http://schemas.microsoft.com/office/drawing/2014/chartex" xmlns:cx1="http://schemas.microsoft.com/office/drawing/2015/9/8/chartex" xmlns:cx2="http://schemas.microsoft.com/office/drawing/2015/10/21/chartex" xmlns:cx3="http://schemas.microsoft.com/office/drawing/2016/5/9/chartex" xmlns:cx4="http://schemas.microsoft.com/office/drawing/2016/5/10/chartex" xmlns:cx5="http://schemas.microsoft.com/office/drawing/2016/5/11/chartex" xmlns:cx6="http://schemas.microsoft.com/office/drawing/2016/5/12/chartex" xmlns:cx7="http://schemas.microsoft.com/office/drawing/2016/5/13/chartex" xmlns:cx8="http://schemas.microsoft.com/office/drawing/2016/5/14/chartex" xmlns:mc="http://schemas.openxmlformats.org/markup-compatibility/2006" xmlns:aink="http://schemas.microsoft.com/office/drawing/2016/ink" xmlns:am3d="http://schemas.microsoft.com/office/drawing/2017/model3d" xmlns:o="urn:schemas-microsoft-com:office:office" xmlns:r="http://schemas.openxmlformats.org/officeDocument/2006/relationships" xmlns:m="http://schemas.openxmlformats.org/officeDocument/2006/math" xmlns:v="urn:schemas-microsoft-com:vml" xmlns:wp14="http://schemas.microsoft.com/office/word/2010/wordprocessingDrawing" xmlns:wp="http://schemas.openxmlformats.org/drawingml/2006/wordprocessingDrawing" xmlns:w10="urn:schemas-microsoft-com:office:word" xmlns:w="http://schemas.openxmlformats.org/wordprocessingml/2006/main" xmlns:w14="http://schemas.microsoft.com/office/word/2010/wordml" xmlns:w15="http://schemas.microsoft.com/office/word/2012/wordml" xmlns:w16cex="http://schemas.microsoft.com/office/word/2018/wordml/cex" xmlns:w16cid="http://schemas.microsoft.com/office/word/2016/wordml/cid" xmlns:w16="http://schemas.microsoft.com/office/word/2018/wordml" xmlns:w16sdtdh="http://schemas.microsoft.com/office/word/2020/wordml/sdtdatahash" xmlns:w16se="http://schemas.microsoft.com/office/word/2015/wordml/symex" xmlns:wpg="http://schemas.microsoft.com/office/word/2010/wordprocessingGroup" xmlns:wpi="http://schemas.microsoft.com/office/word/2010/wordprocessingInk" xmlns:wne="http://schemas.microsoft.com/office/word/2006/wordml" xmlns:wps="http://schemas.microsoft.com/office/word/2010/wordprocessingShape" mc:Ignorable="w14 w15 w16se w16cid w16 w16cex w16sdtdh wp14">
-  <w:p>
-    <w:pPr>
-      <w:pStyle w:val="Encabezado"/>
-    </w:pPr>
-  </w:p>
-</w:hdr>
 </file>
 
 <file path=word/numbering.xml><?xml version="1.0" encoding="utf-8"?>
@@ -2428,6 +2900,18 @@
       <w:lang w:val="es-ES"/>
     </w:rPr>
   </w:style>
+  <w:style w:type="character" w:styleId="Hipervnculovisitado">
+    <w:name w:val="FollowedHyperlink"/>
+    <w:basedOn w:val="Fuentedeprrafopredeter"/>
+    <w:uiPriority w:val="99"/>
+    <w:semiHidden/>
+    <w:unhideWhenUsed/>
+    <w:rsid w:val="00174655"/>
+    <w:rPr>
+      <w:color w:val="96607D" w:themeColor="followedHyperlink"/>
+      <w:u w:val="single"/>
+    </w:rPr>
+  </w:style>
 </w:styles>
 </file>
 

</xml_diff>

<commit_message>
Ajusté funcionalidades del proyecto
</commit_message>
<xml_diff>
--- a/documentation/Propuesta Diseño y Desarrollo de Software Educativo I.docx
+++ b/documentation/Propuesta Diseño y Desarrollo de Software Educativo I.docx
@@ -1,6 +1,6 @@
 
 <file path=word/document.xml><?xml version="1.0" encoding="utf-8"?>
-<w:document xmlns:wpc="http://schemas.microsoft.com/office/word/2010/wordprocessingCanvas" xmlns:cx="http://schemas.microsoft.com/office/drawing/2014/chartex" xmlns:cx1="http://schemas.microsoft.com/office/drawing/2015/9/8/chartex" xmlns:cx2="http://schemas.microsoft.com/office/drawing/2015/10/21/chartex" xmlns:cx3="http://schemas.microsoft.com/office/drawing/2016/5/9/chartex" xmlns:cx4="http://schemas.microsoft.com/office/drawing/2016/5/10/chartex" xmlns:cx5="http://schemas.microsoft.com/office/drawing/2016/5/11/chartex" xmlns:cx6="http://schemas.microsoft.com/office/drawing/2016/5/12/chartex" xmlns:cx7="http://schemas.microsoft.com/office/drawing/2016/5/13/chartex" xmlns:cx8="http://schemas.microsoft.com/office/drawing/2016/5/14/chartex" xmlns:mc="http://schemas.openxmlformats.org/markup-compatibility/2006" xmlns:aink="http://schemas.microsoft.com/office/drawing/2016/ink" xmlns:am3d="http://schemas.microsoft.com/office/drawing/2017/model3d" xmlns:o="urn:schemas-microsoft-com:office:office" xmlns:r="http://schemas.openxmlformats.org/officeDocument/2006/relationships" xmlns:m="http://schemas.openxmlformats.org/officeDocument/2006/math" xmlns:v="urn:schemas-microsoft-com:vml" xmlns:wp14="http://schemas.microsoft.com/office/word/2010/wordprocessingDrawing" xmlns:wp="http://schemas.openxmlformats.org/drawingml/2006/wordprocessingDrawing" xmlns:w10="urn:schemas-microsoft-com:office:word" xmlns:w="http://schemas.openxmlformats.org/wordprocessingml/2006/main" xmlns:w14="http://schemas.microsoft.com/office/word/2010/wordml" xmlns:w15="http://schemas.microsoft.com/office/word/2012/wordml" xmlns:w16cex="http://schemas.microsoft.com/office/word/2018/wordml/cex" xmlns:w16cid="http://schemas.microsoft.com/office/word/2016/wordml/cid" xmlns:w16="http://schemas.microsoft.com/office/word/2018/wordml" xmlns:w16se="http://schemas.microsoft.com/office/word/2015/wordml/symex" xmlns:wpg="http://schemas.microsoft.com/office/word/2010/wordprocessingGroup" xmlns:wpi="http://schemas.microsoft.com/office/word/2010/wordprocessingInk" xmlns:wne="http://schemas.microsoft.com/office/word/2006/wordml" xmlns:wps="http://schemas.microsoft.com/office/word/2010/wordprocessingShape" mc:Ignorable="w14 w15 w16se w16cid w16 w16cex wp14">
+<w:document xmlns:wpc="http://schemas.microsoft.com/office/word/2010/wordprocessingCanvas" xmlns:cx="http://schemas.microsoft.com/office/drawing/2014/chartex" xmlns:cx1="http://schemas.microsoft.com/office/drawing/2015/9/8/chartex" xmlns:cx2="http://schemas.microsoft.com/office/drawing/2015/10/21/chartex" xmlns:cx3="http://schemas.microsoft.com/office/drawing/2016/5/9/chartex" xmlns:cx4="http://schemas.microsoft.com/office/drawing/2016/5/10/chartex" xmlns:cx5="http://schemas.microsoft.com/office/drawing/2016/5/11/chartex" xmlns:cx6="http://schemas.microsoft.com/office/drawing/2016/5/12/chartex" xmlns:cx7="http://schemas.microsoft.com/office/drawing/2016/5/13/chartex" xmlns:cx8="http://schemas.microsoft.com/office/drawing/2016/5/14/chartex" xmlns:mc="http://schemas.openxmlformats.org/markup-compatibility/2006" xmlns:aink="http://schemas.microsoft.com/office/drawing/2016/ink" xmlns:am3d="http://schemas.microsoft.com/office/drawing/2017/model3d" xmlns:o="urn:schemas-microsoft-com:office:office" xmlns:oel="http://schemas.microsoft.com/office/2019/extlst" xmlns:r="http://schemas.openxmlformats.org/officeDocument/2006/relationships" xmlns:m="http://schemas.openxmlformats.org/officeDocument/2006/math" xmlns:v="urn:schemas-microsoft-com:vml" xmlns:wp14="http://schemas.microsoft.com/office/word/2010/wordprocessingDrawing" xmlns:wp="http://schemas.openxmlformats.org/drawingml/2006/wordprocessingDrawing" xmlns:w10="urn:schemas-microsoft-com:office:word" xmlns:w="http://schemas.openxmlformats.org/wordprocessingml/2006/main" xmlns:w14="http://schemas.microsoft.com/office/word/2010/wordml" xmlns:w15="http://schemas.microsoft.com/office/word/2012/wordml" xmlns:w16cex="http://schemas.microsoft.com/office/word/2018/wordml/cex" xmlns:w16cid="http://schemas.microsoft.com/office/word/2016/wordml/cid" xmlns:w16="http://schemas.microsoft.com/office/word/2018/wordml" xmlns:w16du="http://schemas.microsoft.com/office/word/2023/wordml/word16du" xmlns:w16sdtdh="http://schemas.microsoft.com/office/word/2020/wordml/sdtdatahash" xmlns:w16sdtfl="http://schemas.microsoft.com/office/word/2024/wordml/sdtformatlock" xmlns:w16se="http://schemas.microsoft.com/office/word/2015/wordml/symex" xmlns:wpg="http://schemas.microsoft.com/office/word/2010/wordprocessingGroup" xmlns:wpi="http://schemas.microsoft.com/office/word/2010/wordprocessingInk" xmlns:wne="http://schemas.microsoft.com/office/word/2006/wordml" xmlns:wps="http://schemas.microsoft.com/office/word/2010/wordprocessingShape" mc:Ignorable="w14 w15 w16se w16cid w16 w16cex w16sdtdh w16sdtfl w16du wp14">
   <w:body>
     <w:p>
       <w:pPr>
@@ -9081,9 +9081,6 @@
       <w:r>
         <w:t>Finalmente, se cuidará especialmente que la plataforma cumpla principios de accesibilidad web, usando interfaces intuitivas, colores de alto contraste, y glosarios emergentes que expliquen términos técnicos, facilitando el uso del OVA incluso para estudiantes sin experiencia previa en control de versiones ni en herramientas de desarrollo.</w:t>
       </w:r>
-      <w:r>
-        <w:t xml:space="preserve"> </w:t>
-      </w:r>
     </w:p>
     <w:p>
       <w:pPr>
@@ -9099,60 +9096,227 @@
           <w:b/>
           <w:bCs/>
         </w:rPr>
-        <w:t xml:space="preserve">Funcionalidades actuales </w:t>
+        <w:t xml:space="preserve">Funcionalidades </w:t>
+      </w:r>
+    </w:p>
+    <w:p>
+      <w:pPr>
+        <w:pStyle w:val="Prrafodelista"/>
+        <w:numPr>
+          <w:ilvl w:val="0"/>
+          <w:numId w:val="21"/>
+        </w:numPr>
+      </w:pPr>
+      <w:r>
+        <w:t>Simular el uso básico de comandos Git mediante una consola interactiva.</w:t>
+      </w:r>
+    </w:p>
+    <w:p>
+      <w:pPr>
+        <w:pStyle w:val="Prrafodelista"/>
+        <w:numPr>
+          <w:ilvl w:val="0"/>
+          <w:numId w:val="21"/>
+        </w:numPr>
+      </w:pPr>
+      <w:r>
+        <w:t>Completar actividades.</w:t>
+      </w:r>
+    </w:p>
+    <w:p>
+      <w:pPr>
+        <w:pStyle w:val="Prrafodelista"/>
+        <w:numPr>
+          <w:ilvl w:val="0"/>
+          <w:numId w:val="21"/>
+        </w:numPr>
+      </w:pPr>
+      <w:r>
+        <w:t>Generar reporte para actividades completadas.</w:t>
+      </w:r>
+    </w:p>
+    <w:p>
+      <w:pPr>
+        <w:pStyle w:val="Prrafodelista"/>
+        <w:numPr>
+          <w:ilvl w:val="0"/>
+          <w:numId w:val="21"/>
+        </w:numPr>
+      </w:pPr>
+      <w:r>
+        <w:t>Visualizar el progreso mediante una barra o porcentaje.</w:t>
+      </w:r>
+    </w:p>
+    <w:p>
+      <w:pPr>
+        <w:pStyle w:val="Prrafodelista"/>
+        <w:numPr>
+          <w:ilvl w:val="0"/>
+          <w:numId w:val="21"/>
+        </w:numPr>
+      </w:pPr>
+      <w:r>
+        <w:t>Desplegar explicaciones breves para respuestas incorrectas.</w:t>
+      </w:r>
+    </w:p>
+    <w:p>
+      <w:pPr>
+        <w:pStyle w:val="Prrafodelista"/>
+        <w:numPr>
+          <w:ilvl w:val="0"/>
+          <w:numId w:val="20"/>
+        </w:numPr>
+      </w:pPr>
+      <w:r>
+        <w:t>Mostrar sección de preguntas frecuentes (FAQ).</w:t>
+      </w:r>
+    </w:p>
+    <w:p>
+      <w:pPr>
+        <w:pStyle w:val="Prrafodelista"/>
+        <w:numPr>
+          <w:ilvl w:val="0"/>
+          <w:numId w:val="20"/>
+        </w:numPr>
+      </w:pPr>
+      <w:r>
+        <w:t>Ofrecer contenido descargable en PDF.</w:t>
+      </w:r>
+    </w:p>
+    <w:p>
+      <w:pPr>
+        <w:pStyle w:val="Prrafodelista"/>
+        <w:numPr>
+          <w:ilvl w:val="0"/>
+          <w:numId w:val="20"/>
+        </w:numPr>
+      </w:pPr>
+      <w:r>
+        <w:t>Generar ayudas contextuales.</w:t>
+      </w:r>
+    </w:p>
+    <w:p>
+      <w:pPr>
+        <w:pStyle w:val="Prrafodelista"/>
+        <w:numPr>
+          <w:ilvl w:val="0"/>
+          <w:numId w:val="20"/>
+        </w:numPr>
+      </w:pPr>
+      <w:r>
+        <w:t>Conectar con la API real de GitHub para prácticas avanzadas.</w:t>
+      </w:r>
+    </w:p>
+    <w:p>
+      <w:pPr>
+        <w:pStyle w:val="Prrafodelista"/>
+        <w:numPr>
+          <w:ilvl w:val="0"/>
+          <w:numId w:val="20"/>
+        </w:numPr>
+      </w:pPr>
+      <w:r>
+        <w:t>Integrar el OVA con plataformas educativas (Moodle, Classroom).</w:t>
+      </w:r>
+    </w:p>
+    <w:p>
+      <w:pPr>
+        <w:pStyle w:val="Prrafodelista"/>
+        <w:numPr>
+          <w:ilvl w:val="0"/>
+          <w:numId w:val="20"/>
+        </w:numPr>
+      </w:pPr>
+      <w:r>
+        <w:t>Interactuar con un chatbot de IA para hacer preguntas dentro del mismo OVA.</w:t>
+      </w:r>
+    </w:p>
+    <w:p>
+      <w:pPr>
+        <w:rPr>
+          <w:b/>
+          <w:bCs/>
+        </w:rPr>
+      </w:pPr>
+      <w:r>
+        <w:rPr>
+          <w:b/>
+          <w:bCs/>
+        </w:rPr>
+        <w:lastRenderedPageBreak/>
+        <w:t xml:space="preserve">Activar las opciones de accesibilidad: </w:t>
+      </w:r>
+    </w:p>
+    <w:p>
+      <w:pPr>
+        <w:pStyle w:val="Prrafodelista"/>
+        <w:numPr>
+          <w:ilvl w:val="0"/>
+          <w:numId w:val="19"/>
+        </w:numPr>
+      </w:pPr>
+      <w:r>
+        <w:t xml:space="preserve">Modo nocturno. </w:t>
+      </w:r>
+    </w:p>
+    <w:p>
+      <w:pPr>
+        <w:pStyle w:val="Prrafodelista"/>
+        <w:numPr>
+          <w:ilvl w:val="0"/>
+          <w:numId w:val="19"/>
+        </w:numPr>
+      </w:pPr>
+      <w:r>
+        <w:t>Subtítulos.</w:t>
+      </w:r>
+    </w:p>
+    <w:p>
+      <w:pPr>
+        <w:pStyle w:val="Prrafodelista"/>
+        <w:numPr>
+          <w:ilvl w:val="0"/>
+          <w:numId w:val="19"/>
+        </w:numPr>
+      </w:pPr>
+      <w:r>
+        <w:t>Controles de Audio.</w:t>
+      </w:r>
+    </w:p>
+    <w:p>
+      <w:pPr>
+        <w:pStyle w:val="Prrafodelista"/>
+        <w:numPr>
+          <w:ilvl w:val="0"/>
+          <w:numId w:val="19"/>
+        </w:numPr>
+      </w:pPr>
+      <w:r>
+        <w:t>Selección de Idioma.</w:t>
+      </w:r>
+    </w:p>
+    <w:p>
+      <w:pPr>
+        <w:pStyle w:val="Prrafodelista"/>
+        <w:numPr>
+          <w:ilvl w:val="0"/>
+          <w:numId w:val="19"/>
+        </w:numPr>
+      </w:pPr>
+      <w:r>
+        <w:t>Lector de </w:t>
+      </w:r>
+      <w:r>
+        <w:t>Pantalla</w:t>
+      </w:r>
+      <w:r>
+        <w:t>.</w:t>
       </w:r>
     </w:p>
     <w:p>
       <w:pPr>
         <w:spacing w:after="160" w:line="259" w:lineRule="auto"/>
         <w:jc w:val="left"/>
-      </w:pPr>
-    </w:p>
-    <w:p>
-      <w:pPr>
-        <w:spacing w:after="160" w:line="259" w:lineRule="auto"/>
-        <w:jc w:val="left"/>
-      </w:pPr>
-      <w:r>
-        <w:rPr>
-          <w:b/>
-          <w:bCs/>
-        </w:rPr>
-        <w:t>Funcionalidades futuras</w:t>
-      </w:r>
-    </w:p>
-    <w:p>
-      <w:pPr>
-        <w:spacing w:after="160" w:line="259" w:lineRule="auto"/>
-        <w:jc w:val="left"/>
-      </w:pPr>
-    </w:p>
-    <w:p>
-      <w:pPr>
-        <w:spacing w:after="160" w:line="259" w:lineRule="auto"/>
-        <w:jc w:val="left"/>
-        <w:rPr>
-          <w:rFonts w:eastAsia="Times New Roman" w:cstheme="majorBidi"/>
-          <w:b/>
-          <w:bCs/>
-          <w:szCs w:val="26"/>
-          <w:lang w:val="es-CO" w:eastAsia="es-MX"/>
-        </w:rPr>
-      </w:pPr>
-      <w:r>
-        <w:rPr>
-          <w:rFonts w:eastAsia="Times New Roman"/>
-          <w:b/>
-          <w:bCs/>
-          <w:lang w:val="es-CO" w:eastAsia="es-MX"/>
-        </w:rPr>
-        <w:br w:type="page"/>
-      </w:r>
-    </w:p>
-    <w:p>
-      <w:pPr>
-        <w:spacing w:after="160" w:line="259" w:lineRule="auto"/>
-        <w:jc w:val="left"/>
         <w:rPr>
           <w:rFonts w:eastAsia="Times New Roman" w:cstheme="majorBidi"/>
           <w:szCs w:val="26"/>
@@ -9164,7 +9328,6 @@
           <w:rFonts w:eastAsia="Times New Roman"/>
           <w:lang w:val="es-CO" w:eastAsia="es-MX"/>
         </w:rPr>
-        <w:lastRenderedPageBreak/>
         <w:br w:type="page"/>
       </w:r>
     </w:p>
@@ -9921,21 +10084,7 @@
         <w:rPr>
           <w:lang w:val="es-CO" w:eastAsia="es-MX"/>
         </w:rPr>
-        <w:t>DOM: Modelo de Objeto del Documento (</w:t>
-      </w:r>
-      <w:proofErr w:type="spellStart"/>
-      <w:r>
-        <w:rPr>
-          <w:lang w:val="es-CO" w:eastAsia="es-MX"/>
-        </w:rPr>
-        <w:t>Document</w:t>
-      </w:r>
-      <w:proofErr w:type="spellEnd"/>
-      <w:r>
-        <w:rPr>
-          <w:lang w:val="es-CO" w:eastAsia="es-MX"/>
-        </w:rPr>
-        <w:t xml:space="preserve"> </w:t>
+        <w:t xml:space="preserve">DOM: Modelo de Objeto del Documento (Document </w:t>
       </w:r>
       <w:proofErr w:type="spellStart"/>
       <w:r>
@@ -13678,11 +13827,11 @@
           <w:noProof/>
         </w:rPr>
         <w:pict w14:anchorId="3788C779">
-          <v:group id="Grupo 9" o:spid="_x0000_s1083" style="position:absolute;left:0;text-align:left;margin-left:66.75pt;margin-top:40.65pt;width:506.55pt;height:213.45pt;z-index:251660288;mso-position-horizontal-relative:page;mso-width-relative:margin;mso-height-relative:margin" coordsize="64341,27098" o:gfxdata="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">
-            <v:rect id="Rectángulo 5" o:spid="_x0000_s1084" style="position:absolute;width:64341;height:27098;visibility:visible;mso-wrap-style:square;v-text-anchor:middle" o:gfxdata="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" fillcolor="#fbffd0" strokecolor="#030e13 [484]" strokeweight="1pt">
+          <v:group id="Grupo 9" o:spid="_x0000_s2107" style="position:absolute;left:0;text-align:left;margin-left:66.75pt;margin-top:40.65pt;width:506.55pt;height:213.45pt;z-index:251660288;mso-position-horizontal-relative:page;mso-width-relative:margin;mso-height-relative:margin" coordsize="64341,27098" o:gfxdata="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">
+            <v:rect id="Rectángulo 5" o:spid="_x0000_s2108" style="position:absolute;width:64341;height:27098;visibility:visible;mso-wrap-style:square;v-text-anchor:middle" o:gfxdata="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" fillcolor="#fbffd0" strokecolor="#030e13 [484]" strokeweight="1pt">
               <v:fill opacity="6425f"/>
             </v:rect>
-            <v:rect id="Rectángulo 6" o:spid="_x0000_s1085" style="position:absolute;left:1268;top:800;width:35041;height:25297;visibility:visible;mso-wrap-style:square;v-text-anchor:middle" o:gfxdata="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" fillcolor="#faffd0" stroked="f" strokeweight="1pt"/>
+            <v:rect id="Rectángulo 6" o:spid="_x0000_s2109" style="position:absolute;left:1268;top:800;width:35041;height:25297;visibility:visible;mso-wrap-style:square;v-text-anchor:middle" o:gfxdata="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" fillcolor="#faffd0" stroked="f" strokeweight="1pt"/>
             <v:shapetype id="_x0000_t75" coordsize="21600,21600" o:spt="75" o:preferrelative="t" path="m@4@5l@4@11@9@11@9@5xe" filled="f" stroked="f">
               <v:stroke joinstyle="miter"/>
               <v:formulas>
@@ -13702,15 +13851,15 @@
               <v:path o:extrusionok="f" gradientshapeok="t" o:connecttype="rect"/>
               <o:lock v:ext="edit" aspectratio="t"/>
             </v:shapetype>
-            <v:shape id="Imagen 7" o:spid="_x0000_s1086" type="#_x0000_t75" style="position:absolute;left:3537;top:1201;width:29172;height:11354;visibility:visible;mso-wrap-style:square" o:gfxdata="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">
+            <v:shape id="Imagen 7" o:spid="_x0000_s2110" type="#_x0000_t75" style="position:absolute;left:3537;top:1201;width:29172;height:11354;visibility:visible;mso-wrap-style:square" o:gfxdata="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">
               <v:imagedata r:id="rId17" o:title=""/>
             </v:shape>
-            <v:rect id="Rectángulo 6" o:spid="_x0000_s1087" style="position:absolute;left:37043;top:800;width:26629;height:25297;visibility:visible;mso-wrap-style:square;v-text-anchor:middle" o:gfxdata="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" fillcolor="#faffd0" stroked="f" strokeweight="1pt"/>
+            <v:rect id="Rectángulo 6" o:spid="_x0000_s2111" style="position:absolute;left:37043;top:800;width:26629;height:25297;visibility:visible;mso-wrap-style:square;v-text-anchor:middle" o:gfxdata="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" fillcolor="#faffd0" stroked="f" strokeweight="1pt"/>
             <v:shapetype id="_x0000_t202" coordsize="21600,21600" o:spt="202" path="m,l,21600r21600,l21600,xe">
               <v:stroke joinstyle="miter"/>
               <v:path gradientshapeok="t" o:connecttype="rect"/>
             </v:shapetype>
-            <v:shape id="Cuadro de texto 8" o:spid="_x0000_s1088" type="#_x0000_t202" style="position:absolute;left:4004;top:12814;width:28702;height:12882;visibility:visible;mso-wrap-style:square;v-text-anchor:top" o:gfxdata="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" fillcolor="#fbffd0" stroked="f" strokeweight=".5pt">
+            <v:shape id="Cuadro de texto 8" o:spid="_x0000_s2112" type="#_x0000_t202" style="position:absolute;left:4004;top:12814;width:28702;height:12882;visibility:visible;mso-wrap-style:square;v-text-anchor:top" o:gfxdata="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" fillcolor="#fbffd0" stroked="f" strokeweight=".5pt">
               <v:textbox style="mso-next-textbox:#Cuadro de texto 8">
                 <w:txbxContent>
                   <w:p>
@@ -13835,8 +13984,8 @@
                 </w:txbxContent>
               </v:textbox>
             </v:shape>
-            <v:shape id="Cuadro de texto 8" o:spid="_x0000_s1089" type="#_x0000_t202" style="position:absolute;left:37777;top:1268;width:25164;height:8343;visibility:visible;mso-wrap-style:square;v-text-anchor:top" o:gfxdata="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" fillcolor="#fbffd0" stroked="f" strokeweight=".5pt">
-              <v:textbox style="mso-next-textbox:#Cuadro de texto 8">
+            <v:shape id="Cuadro de texto 8" o:spid="_x0000_s2113" type="#_x0000_t202" style="position:absolute;left:37777;top:1268;width:25164;height:8343;visibility:visible;mso-wrap-style:square;v-text-anchor:top" o:gfxdata="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" fillcolor="#fbffd0" stroked="f" strokeweight=".5pt">
+              <v:textbox>
                 <w:txbxContent>
                   <w:p>
                     <w:pPr>
@@ -13887,8 +14036,8 @@
                 </w:txbxContent>
               </v:textbox>
             </v:shape>
-            <v:shape id="Cuadro de texto 8" o:spid="_x0000_s1090" type="#_x0000_t202" style="position:absolute;left:38511;top:12614;width:25165;height:8343;visibility:visible;mso-wrap-style:square;v-text-anchor:top" o:gfxdata="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" fillcolor="#fbffd0" stroked="f" strokeweight=".5pt">
-              <v:textbox style="mso-next-textbox:#Cuadro de texto 8">
+            <v:shape id="Cuadro de texto 8" o:spid="_x0000_s2114" type="#_x0000_t202" style="position:absolute;left:38511;top:12614;width:25165;height:8343;visibility:visible;mso-wrap-style:square;v-text-anchor:top" o:gfxdata="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" fillcolor="#fbffd0" stroked="f" strokeweight=".5pt">
+              <v:textbox>
                 <w:txbxContent>
                   <w:p>
                     <w:pPr>
@@ -18554,21 +18703,7 @@
         <w:rPr>
           <w:lang w:val="es-CO" w:eastAsia="es-MX"/>
         </w:rPr>
-        <w:t xml:space="preserve"> El sistema debe ser manejado con variables de entorno que garanticen su fácil incorporación con otros módulos y la migración entre plataformas, así como </w:t>
-      </w:r>
-      <w:proofErr w:type="spellStart"/>
-      <w:r>
-        <w:rPr>
-          <w:lang w:val="es-CO" w:eastAsia="es-MX"/>
-        </w:rPr>
-        <w:t>tambien</w:t>
-      </w:r>
-      <w:proofErr w:type="spellEnd"/>
-      <w:r>
-        <w:rPr>
-          <w:lang w:val="es-CO" w:eastAsia="es-MX"/>
-        </w:rPr>
-        <w:t xml:space="preserve"> almacenar los datos iniciales del servidor como lo son las bases de datos y las llaves de autenticación, entre otras.</w:t>
+        <w:t xml:space="preserve"> El sistema debe ser manejado con variables de entorno que garanticen su fácil incorporación con otros módulos y la migración entre plataformas, así como tambien almacenar los datos iniciales del servidor como lo son las bases de datos y las llaves de autenticación, entre otras.</w:t>
       </w:r>
     </w:p>
     <w:p>
@@ -29376,7 +29511,7 @@
 </file>
 
 <file path=word/endnotes.xml><?xml version="1.0" encoding="utf-8"?>
-<w:endnotes xmlns:wpc="http://schemas.microsoft.com/office/word/2010/wordprocessingCanvas" xmlns:cx="http://schemas.microsoft.com/office/drawing/2014/chartex" xmlns:cx1="http://schemas.microsoft.com/office/drawing/2015/9/8/chartex" xmlns:cx2="http://schemas.microsoft.com/office/drawing/2015/10/21/chartex" xmlns:cx3="http://schemas.microsoft.com/office/drawing/2016/5/9/chartex" xmlns:cx4="http://schemas.microsoft.com/office/drawing/2016/5/10/chartex" xmlns:cx5="http://schemas.microsoft.com/office/drawing/2016/5/11/chartex" xmlns:cx6="http://schemas.microsoft.com/office/drawing/2016/5/12/chartex" xmlns:cx7="http://schemas.microsoft.com/office/drawing/2016/5/13/chartex" xmlns:cx8="http://schemas.microsoft.com/office/drawing/2016/5/14/chartex" xmlns:mc="http://schemas.openxmlformats.org/markup-compatibility/2006" xmlns:aink="http://schemas.microsoft.com/office/drawing/2016/ink" xmlns:am3d="http://schemas.microsoft.com/office/drawing/2017/model3d" xmlns:o="urn:schemas-microsoft-com:office:office" xmlns:r="http://schemas.openxmlformats.org/officeDocument/2006/relationships" xmlns:m="http://schemas.openxmlformats.org/officeDocument/2006/math" xmlns:v="urn:schemas-microsoft-com:vml" xmlns:wp14="http://schemas.microsoft.com/office/word/2010/wordprocessingDrawing" xmlns:wp="http://schemas.openxmlformats.org/drawingml/2006/wordprocessingDrawing" xmlns:w10="urn:schemas-microsoft-com:office:word" xmlns:w="http://schemas.openxmlformats.org/wordprocessingml/2006/main" xmlns:w14="http://schemas.microsoft.com/office/word/2010/wordml" xmlns:w15="http://schemas.microsoft.com/office/word/2012/wordml" xmlns:w16cex="http://schemas.microsoft.com/office/word/2018/wordml/cex" xmlns:w16cid="http://schemas.microsoft.com/office/word/2016/wordml/cid" xmlns:w16="http://schemas.microsoft.com/office/word/2018/wordml" xmlns:w16se="http://schemas.microsoft.com/office/word/2015/wordml/symex" xmlns:wpg="http://schemas.microsoft.com/office/word/2010/wordprocessingGroup" xmlns:wpi="http://schemas.microsoft.com/office/word/2010/wordprocessingInk" xmlns:wne="http://schemas.microsoft.com/office/word/2006/wordml" xmlns:wps="http://schemas.microsoft.com/office/word/2010/wordprocessingShape" mc:Ignorable="w14 w15 w16se w16cid w16 w16cex wp14">
+<w:endnotes xmlns:wpc="http://schemas.microsoft.com/office/word/2010/wordprocessingCanvas" xmlns:cx="http://schemas.microsoft.com/office/drawing/2014/chartex" xmlns:cx1="http://schemas.microsoft.com/office/drawing/2015/9/8/chartex" xmlns:cx2="http://schemas.microsoft.com/office/drawing/2015/10/21/chartex" xmlns:cx3="http://schemas.microsoft.com/office/drawing/2016/5/9/chartex" xmlns:cx4="http://schemas.microsoft.com/office/drawing/2016/5/10/chartex" xmlns:cx5="http://schemas.microsoft.com/office/drawing/2016/5/11/chartex" xmlns:cx6="http://schemas.microsoft.com/office/drawing/2016/5/12/chartex" xmlns:cx7="http://schemas.microsoft.com/office/drawing/2016/5/13/chartex" xmlns:cx8="http://schemas.microsoft.com/office/drawing/2016/5/14/chartex" xmlns:mc="http://schemas.openxmlformats.org/markup-compatibility/2006" xmlns:aink="http://schemas.microsoft.com/office/drawing/2016/ink" xmlns:am3d="http://schemas.microsoft.com/office/drawing/2017/model3d" xmlns:o="urn:schemas-microsoft-com:office:office" xmlns:oel="http://schemas.microsoft.com/office/2019/extlst" xmlns:r="http://schemas.openxmlformats.org/officeDocument/2006/relationships" xmlns:m="http://schemas.openxmlformats.org/officeDocument/2006/math" xmlns:v="urn:schemas-microsoft-com:vml" xmlns:wp14="http://schemas.microsoft.com/office/word/2010/wordprocessingDrawing" xmlns:wp="http://schemas.openxmlformats.org/drawingml/2006/wordprocessingDrawing" xmlns:w10="urn:schemas-microsoft-com:office:word" xmlns:w="http://schemas.openxmlformats.org/wordprocessingml/2006/main" xmlns:w14="http://schemas.microsoft.com/office/word/2010/wordml" xmlns:w15="http://schemas.microsoft.com/office/word/2012/wordml" xmlns:w16cex="http://schemas.microsoft.com/office/word/2018/wordml/cex" xmlns:w16cid="http://schemas.microsoft.com/office/word/2016/wordml/cid" xmlns:w16="http://schemas.microsoft.com/office/word/2018/wordml" xmlns:w16du="http://schemas.microsoft.com/office/word/2023/wordml/word16du" xmlns:w16sdtdh="http://schemas.microsoft.com/office/word/2020/wordml/sdtdatahash" xmlns:w16sdtfl="http://schemas.microsoft.com/office/word/2024/wordml/sdtformatlock" xmlns:w16se="http://schemas.microsoft.com/office/word/2015/wordml/symex" xmlns:wpg="http://schemas.microsoft.com/office/word/2010/wordprocessingGroup" xmlns:wpi="http://schemas.microsoft.com/office/word/2010/wordprocessingInk" xmlns:wne="http://schemas.microsoft.com/office/word/2006/wordml" xmlns:wps="http://schemas.microsoft.com/office/word/2010/wordprocessingShape" mc:Ignorable="w14 w15 w16se w16cid w16 w16cex w16sdtdh w16sdtfl w16du wp14">
   <w:endnote w:type="separator" w:id="-1">
     <w:p>
       <w:pPr>
@@ -29401,7 +29536,7 @@
 </file>
 
 <file path=word/footnotes.xml><?xml version="1.0" encoding="utf-8"?>
-<w:footnotes xmlns:wpc="http://schemas.microsoft.com/office/word/2010/wordprocessingCanvas" xmlns:cx="http://schemas.microsoft.com/office/drawing/2014/chartex" xmlns:cx1="http://schemas.microsoft.com/office/drawing/2015/9/8/chartex" xmlns:cx2="http://schemas.microsoft.com/office/drawing/2015/10/21/chartex" xmlns:cx3="http://schemas.microsoft.com/office/drawing/2016/5/9/chartex" xmlns:cx4="http://schemas.microsoft.com/office/drawing/2016/5/10/chartex" xmlns:cx5="http://schemas.microsoft.com/office/drawing/2016/5/11/chartex" xmlns:cx6="http://schemas.microsoft.com/office/drawing/2016/5/12/chartex" xmlns:cx7="http://schemas.microsoft.com/office/drawing/2016/5/13/chartex" xmlns:cx8="http://schemas.microsoft.com/office/drawing/2016/5/14/chartex" xmlns:mc="http://schemas.openxmlformats.org/markup-compatibility/2006" xmlns:aink="http://schemas.microsoft.com/office/drawing/2016/ink" xmlns:am3d="http://schemas.microsoft.com/office/drawing/2017/model3d" xmlns:o="urn:schemas-microsoft-com:office:office" xmlns:r="http://schemas.openxmlformats.org/officeDocument/2006/relationships" xmlns:m="http://schemas.openxmlformats.org/officeDocument/2006/math" xmlns:v="urn:schemas-microsoft-com:vml" xmlns:wp14="http://schemas.microsoft.com/office/word/2010/wordprocessingDrawing" xmlns:wp="http://schemas.openxmlformats.org/drawingml/2006/wordprocessingDrawing" xmlns:w10="urn:schemas-microsoft-com:office:word" xmlns:w="http://schemas.openxmlformats.org/wordprocessingml/2006/main" xmlns:w14="http://schemas.microsoft.com/office/word/2010/wordml" xmlns:w15="http://schemas.microsoft.com/office/word/2012/wordml" xmlns:w16cex="http://schemas.microsoft.com/office/word/2018/wordml/cex" xmlns:w16cid="http://schemas.microsoft.com/office/word/2016/wordml/cid" xmlns:w16="http://schemas.microsoft.com/office/word/2018/wordml" xmlns:w16se="http://schemas.microsoft.com/office/word/2015/wordml/symex" xmlns:wpg="http://schemas.microsoft.com/office/word/2010/wordprocessingGroup" xmlns:wpi="http://schemas.microsoft.com/office/word/2010/wordprocessingInk" xmlns:wne="http://schemas.microsoft.com/office/word/2006/wordml" xmlns:wps="http://schemas.microsoft.com/office/word/2010/wordprocessingShape" mc:Ignorable="w14 w15 w16se w16cid w16 w16cex wp14">
+<w:footnotes xmlns:wpc="http://schemas.microsoft.com/office/word/2010/wordprocessingCanvas" xmlns:cx="http://schemas.microsoft.com/office/drawing/2014/chartex" xmlns:cx1="http://schemas.microsoft.com/office/drawing/2015/9/8/chartex" xmlns:cx2="http://schemas.microsoft.com/office/drawing/2015/10/21/chartex" xmlns:cx3="http://schemas.microsoft.com/office/drawing/2016/5/9/chartex" xmlns:cx4="http://schemas.microsoft.com/office/drawing/2016/5/10/chartex" xmlns:cx5="http://schemas.microsoft.com/office/drawing/2016/5/11/chartex" xmlns:cx6="http://schemas.microsoft.com/office/drawing/2016/5/12/chartex" xmlns:cx7="http://schemas.microsoft.com/office/drawing/2016/5/13/chartex" xmlns:cx8="http://schemas.microsoft.com/office/drawing/2016/5/14/chartex" xmlns:mc="http://schemas.openxmlformats.org/markup-compatibility/2006" xmlns:aink="http://schemas.microsoft.com/office/drawing/2016/ink" xmlns:am3d="http://schemas.microsoft.com/office/drawing/2017/model3d" xmlns:o="urn:schemas-microsoft-com:office:office" xmlns:oel="http://schemas.microsoft.com/office/2019/extlst" xmlns:r="http://schemas.openxmlformats.org/officeDocument/2006/relationships" xmlns:m="http://schemas.openxmlformats.org/officeDocument/2006/math" xmlns:v="urn:schemas-microsoft-com:vml" xmlns:wp14="http://schemas.microsoft.com/office/word/2010/wordprocessingDrawing" xmlns:wp="http://schemas.openxmlformats.org/drawingml/2006/wordprocessingDrawing" xmlns:w10="urn:schemas-microsoft-com:office:word" xmlns:w="http://schemas.openxmlformats.org/wordprocessingml/2006/main" xmlns:w14="http://schemas.microsoft.com/office/word/2010/wordml" xmlns:w15="http://schemas.microsoft.com/office/word/2012/wordml" xmlns:w16cex="http://schemas.microsoft.com/office/word/2018/wordml/cex" xmlns:w16cid="http://schemas.microsoft.com/office/word/2016/wordml/cid" xmlns:w16="http://schemas.microsoft.com/office/word/2018/wordml" xmlns:w16du="http://schemas.microsoft.com/office/word/2023/wordml/word16du" xmlns:w16sdtdh="http://schemas.microsoft.com/office/word/2020/wordml/sdtdatahash" xmlns:w16sdtfl="http://schemas.microsoft.com/office/word/2024/wordml/sdtformatlock" xmlns:w16se="http://schemas.microsoft.com/office/word/2015/wordml/symex" xmlns:wpg="http://schemas.microsoft.com/office/word/2010/wordprocessingGroup" xmlns:wpi="http://schemas.microsoft.com/office/word/2010/wordprocessingInk" xmlns:wne="http://schemas.microsoft.com/office/word/2006/wordml" xmlns:wps="http://schemas.microsoft.com/office/word/2010/wordprocessingShape" mc:Ignorable="w14 w15 w16se w16cid w16 w16cex w16sdtdh w16sdtfl w16du wp14">
   <w:footnote w:type="separator" w:id="-1">
     <w:p>
       <w:pPr>
@@ -29426,7 +29561,7 @@
 </file>
 
 <file path=word/numbering.xml><?xml version="1.0" encoding="utf-8"?>
-<w:numbering xmlns:wpc="http://schemas.microsoft.com/office/word/2010/wordprocessingCanvas" xmlns:cx="http://schemas.microsoft.com/office/drawing/2014/chartex" xmlns:cx1="http://schemas.microsoft.com/office/drawing/2015/9/8/chartex" xmlns:cx2="http://schemas.microsoft.com/office/drawing/2015/10/21/chartex" xmlns:cx3="http://schemas.microsoft.com/office/drawing/2016/5/9/chartex" xmlns:cx4="http://schemas.microsoft.com/office/drawing/2016/5/10/chartex" xmlns:cx5="http://schemas.microsoft.com/office/drawing/2016/5/11/chartex" xmlns:cx6="http://schemas.microsoft.com/office/drawing/2016/5/12/chartex" xmlns:cx7="http://schemas.microsoft.com/office/drawing/2016/5/13/chartex" xmlns:cx8="http://schemas.microsoft.com/office/drawing/2016/5/14/chartex" xmlns:mc="http://schemas.openxmlformats.org/markup-compatibility/2006" xmlns:aink="http://schemas.microsoft.com/office/drawing/2016/ink" xmlns:am3d="http://schemas.microsoft.com/office/drawing/2017/model3d" xmlns:o="urn:schemas-microsoft-com:office:office" xmlns:r="http://schemas.openxmlformats.org/officeDocument/2006/relationships" xmlns:m="http://schemas.openxmlformats.org/officeDocument/2006/math" xmlns:v="urn:schemas-microsoft-com:vml" xmlns:wp14="http://schemas.microsoft.com/office/word/2010/wordprocessingDrawing" xmlns:wp="http://schemas.openxmlformats.org/drawingml/2006/wordprocessingDrawing" xmlns:w10="urn:schemas-microsoft-com:office:word" xmlns:w="http://schemas.openxmlformats.org/wordprocessingml/2006/main" xmlns:w14="http://schemas.microsoft.com/office/word/2010/wordml" xmlns:w15="http://schemas.microsoft.com/office/word/2012/wordml" xmlns:w16cex="http://schemas.microsoft.com/office/word/2018/wordml/cex" xmlns:w16cid="http://schemas.microsoft.com/office/word/2016/wordml/cid" xmlns:w16="http://schemas.microsoft.com/office/word/2018/wordml" xmlns:w16se="http://schemas.microsoft.com/office/word/2015/wordml/symex" xmlns:wpg="http://schemas.microsoft.com/office/word/2010/wordprocessingGroup" xmlns:wpi="http://schemas.microsoft.com/office/word/2010/wordprocessingInk" xmlns:wne="http://schemas.microsoft.com/office/word/2006/wordml" xmlns:wps="http://schemas.microsoft.com/office/word/2010/wordprocessingShape" mc:Ignorable="w14 w15 w16se w16cid w16 w16cex wp14">
+<w:numbering xmlns:wpc="http://schemas.microsoft.com/office/word/2010/wordprocessingCanvas" xmlns:cx="http://schemas.microsoft.com/office/drawing/2014/chartex" xmlns:cx1="http://schemas.microsoft.com/office/drawing/2015/9/8/chartex" xmlns:cx2="http://schemas.microsoft.com/office/drawing/2015/10/21/chartex" xmlns:cx3="http://schemas.microsoft.com/office/drawing/2016/5/9/chartex" xmlns:cx4="http://schemas.microsoft.com/office/drawing/2016/5/10/chartex" xmlns:cx5="http://schemas.microsoft.com/office/drawing/2016/5/11/chartex" xmlns:cx6="http://schemas.microsoft.com/office/drawing/2016/5/12/chartex" xmlns:cx7="http://schemas.microsoft.com/office/drawing/2016/5/13/chartex" xmlns:cx8="http://schemas.microsoft.com/office/drawing/2016/5/14/chartex" xmlns:mc="http://schemas.openxmlformats.org/markup-compatibility/2006" xmlns:aink="http://schemas.microsoft.com/office/drawing/2016/ink" xmlns:am3d="http://schemas.microsoft.com/office/drawing/2017/model3d" xmlns:o="urn:schemas-microsoft-com:office:office" xmlns:oel="http://schemas.microsoft.com/office/2019/extlst" xmlns:r="http://schemas.openxmlformats.org/officeDocument/2006/relationships" xmlns:m="http://schemas.openxmlformats.org/officeDocument/2006/math" xmlns:v="urn:schemas-microsoft-com:vml" xmlns:wp14="http://schemas.microsoft.com/office/word/2010/wordprocessingDrawing" xmlns:wp="http://schemas.openxmlformats.org/drawingml/2006/wordprocessingDrawing" xmlns:w10="urn:schemas-microsoft-com:office:word" xmlns:w="http://schemas.openxmlformats.org/wordprocessingml/2006/main" xmlns:w14="http://schemas.microsoft.com/office/word/2010/wordml" xmlns:w15="http://schemas.microsoft.com/office/word/2012/wordml" xmlns:w16cex="http://schemas.microsoft.com/office/word/2018/wordml/cex" xmlns:w16cid="http://schemas.microsoft.com/office/word/2016/wordml/cid" xmlns:w16="http://schemas.microsoft.com/office/word/2018/wordml" xmlns:w16du="http://schemas.microsoft.com/office/word/2023/wordml/word16du" xmlns:w16sdtdh="http://schemas.microsoft.com/office/word/2020/wordml/sdtdatahash" xmlns:w16sdtfl="http://schemas.microsoft.com/office/word/2024/wordml/sdtformatlock" xmlns:w16se="http://schemas.microsoft.com/office/word/2015/wordml/symex" xmlns:wpg="http://schemas.microsoft.com/office/word/2010/wordprocessingGroup" xmlns:wpi="http://schemas.microsoft.com/office/word/2010/wordprocessingInk" xmlns:wne="http://schemas.microsoft.com/office/word/2006/wordml" xmlns:wps="http://schemas.microsoft.com/office/word/2010/wordprocessingShape" mc:Ignorable="w14 w15 w16se w16cid w16 w16cex w16sdtdh w16sdtfl w16du wp14">
   <w:abstractNum w:abstractNumId="0" w15:restartNumberingAfterBreak="0">
     <w:nsid w:val="0181657D"/>
     <w:multiLevelType w:val="hybridMultilevel"/>
@@ -29654,6 +29789,119 @@
     </w:lvl>
   </w:abstractNum>
   <w:abstractNum w:abstractNumId="2" w15:restartNumberingAfterBreak="0">
+    <w:nsid w:val="030D3754"/>
+    <w:multiLevelType w:val="hybridMultilevel"/>
+    <w:tmpl w:val="7AB29EA2"/>
+    <w:lvl w:ilvl="0" w:tplc="240A0001">
+      <w:start w:val="1"/>
+      <w:numFmt w:val="bullet"/>
+      <w:lvlText w:val=""/>
+      <w:lvlJc w:val="left"/>
+      <w:pPr>
+        <w:ind w:left="360" w:hanging="360"/>
+      </w:pPr>
+      <w:rPr>
+        <w:rFonts w:ascii="Symbol" w:hAnsi="Symbol" w:hint="default"/>
+      </w:rPr>
+    </w:lvl>
+    <w:lvl w:ilvl="1" w:tplc="240A0003" w:tentative="1">
+      <w:start w:val="1"/>
+      <w:numFmt w:val="bullet"/>
+      <w:lvlText w:val="o"/>
+      <w:lvlJc w:val="left"/>
+      <w:pPr>
+        <w:ind w:left="1440" w:hanging="360"/>
+      </w:pPr>
+      <w:rPr>
+        <w:rFonts w:ascii="Courier New" w:hAnsi="Courier New" w:cs="Courier New" w:hint="default"/>
+      </w:rPr>
+    </w:lvl>
+    <w:lvl w:ilvl="2" w:tplc="240A0005" w:tentative="1">
+      <w:start w:val="1"/>
+      <w:numFmt w:val="bullet"/>
+      <w:lvlText w:val=""/>
+      <w:lvlJc w:val="left"/>
+      <w:pPr>
+        <w:ind w:left="2160" w:hanging="360"/>
+      </w:pPr>
+      <w:rPr>
+        <w:rFonts w:ascii="Wingdings" w:hAnsi="Wingdings" w:hint="default"/>
+      </w:rPr>
+    </w:lvl>
+    <w:lvl w:ilvl="3" w:tplc="240A0001" w:tentative="1">
+      <w:start w:val="1"/>
+      <w:numFmt w:val="bullet"/>
+      <w:lvlText w:val=""/>
+      <w:lvlJc w:val="left"/>
+      <w:pPr>
+        <w:ind w:left="2880" w:hanging="360"/>
+      </w:pPr>
+      <w:rPr>
+        <w:rFonts w:ascii="Symbol" w:hAnsi="Symbol" w:hint="default"/>
+      </w:rPr>
+    </w:lvl>
+    <w:lvl w:ilvl="4" w:tplc="240A0003" w:tentative="1">
+      <w:start w:val="1"/>
+      <w:numFmt w:val="bullet"/>
+      <w:lvlText w:val="o"/>
+      <w:lvlJc w:val="left"/>
+      <w:pPr>
+        <w:ind w:left="3600" w:hanging="360"/>
+      </w:pPr>
+      <w:rPr>
+        <w:rFonts w:ascii="Courier New" w:hAnsi="Courier New" w:cs="Courier New" w:hint="default"/>
+      </w:rPr>
+    </w:lvl>
+    <w:lvl w:ilvl="5" w:tplc="240A0005" w:tentative="1">
+      <w:start w:val="1"/>
+      <w:numFmt w:val="bullet"/>
+      <w:lvlText w:val=""/>
+      <w:lvlJc w:val="left"/>
+      <w:pPr>
+        <w:ind w:left="4320" w:hanging="360"/>
+      </w:pPr>
+      <w:rPr>
+        <w:rFonts w:ascii="Wingdings" w:hAnsi="Wingdings" w:hint="default"/>
+      </w:rPr>
+    </w:lvl>
+    <w:lvl w:ilvl="6" w:tplc="240A0001" w:tentative="1">
+      <w:start w:val="1"/>
+      <w:numFmt w:val="bullet"/>
+      <w:lvlText w:val=""/>
+      <w:lvlJc w:val="left"/>
+      <w:pPr>
+        <w:ind w:left="5040" w:hanging="360"/>
+      </w:pPr>
+      <w:rPr>
+        <w:rFonts w:ascii="Symbol" w:hAnsi="Symbol" w:hint="default"/>
+      </w:rPr>
+    </w:lvl>
+    <w:lvl w:ilvl="7" w:tplc="240A0003" w:tentative="1">
+      <w:start w:val="1"/>
+      <w:numFmt w:val="bullet"/>
+      <w:lvlText w:val="o"/>
+      <w:lvlJc w:val="left"/>
+      <w:pPr>
+        <w:ind w:left="5760" w:hanging="360"/>
+      </w:pPr>
+      <w:rPr>
+        <w:rFonts w:ascii="Courier New" w:hAnsi="Courier New" w:cs="Courier New" w:hint="default"/>
+      </w:rPr>
+    </w:lvl>
+    <w:lvl w:ilvl="8" w:tplc="240A0005" w:tentative="1">
+      <w:start w:val="1"/>
+      <w:numFmt w:val="bullet"/>
+      <w:lvlText w:val=""/>
+      <w:lvlJc w:val="left"/>
+      <w:pPr>
+        <w:ind w:left="6480" w:hanging="360"/>
+      </w:pPr>
+      <w:rPr>
+        <w:rFonts w:ascii="Wingdings" w:hAnsi="Wingdings" w:hint="default"/>
+      </w:rPr>
+    </w:lvl>
+  </w:abstractNum>
+  <w:abstractNum w:abstractNumId="3" w15:restartNumberingAfterBreak="0">
     <w:nsid w:val="0C293922"/>
     <w:multiLevelType w:val="hybridMultilevel"/>
     <w:tmpl w:val="E6583C84"/>
@@ -29766,7 +30014,7 @@
       </w:rPr>
     </w:lvl>
   </w:abstractNum>
-  <w:abstractNum w:abstractNumId="3" w15:restartNumberingAfterBreak="0">
+  <w:abstractNum w:abstractNumId="4" w15:restartNumberingAfterBreak="0">
     <w:nsid w:val="1FE83649"/>
     <w:multiLevelType w:val="hybridMultilevel"/>
     <w:tmpl w:val="D068D774"/>
@@ -29855,7 +30103,7 @@
       </w:pPr>
     </w:lvl>
   </w:abstractNum>
-  <w:abstractNum w:abstractNumId="4" w15:restartNumberingAfterBreak="0">
+  <w:abstractNum w:abstractNumId="5" w15:restartNumberingAfterBreak="0">
     <w:nsid w:val="210333E7"/>
     <w:multiLevelType w:val="hybridMultilevel"/>
     <w:tmpl w:val="BDBA41FC"/>
@@ -29968,7 +30216,7 @@
       </w:rPr>
     </w:lvl>
   </w:abstractNum>
-  <w:abstractNum w:abstractNumId="5" w15:restartNumberingAfterBreak="0">
+  <w:abstractNum w:abstractNumId="6" w15:restartNumberingAfterBreak="0">
     <w:nsid w:val="23B63479"/>
     <w:multiLevelType w:val="hybridMultilevel"/>
     <w:tmpl w:val="A7923106"/>
@@ -30057,7 +30305,7 @@
       </w:pPr>
     </w:lvl>
   </w:abstractNum>
-  <w:abstractNum w:abstractNumId="6" w15:restartNumberingAfterBreak="0">
+  <w:abstractNum w:abstractNumId="7" w15:restartNumberingAfterBreak="0">
     <w:nsid w:val="2E20360D"/>
     <w:multiLevelType w:val="hybridMultilevel"/>
     <w:tmpl w:val="91A262C4"/>
@@ -30170,7 +30418,7 @@
       </w:rPr>
     </w:lvl>
   </w:abstractNum>
-  <w:abstractNum w:abstractNumId="7" w15:restartNumberingAfterBreak="0">
+  <w:abstractNum w:abstractNumId="8" w15:restartNumberingAfterBreak="0">
     <w:nsid w:val="34167798"/>
     <w:multiLevelType w:val="hybridMultilevel"/>
     <w:tmpl w:val="B1021A56"/>
@@ -30283,7 +30531,7 @@
       </w:rPr>
     </w:lvl>
   </w:abstractNum>
-  <w:abstractNum w:abstractNumId="8" w15:restartNumberingAfterBreak="0">
+  <w:abstractNum w:abstractNumId="9" w15:restartNumberingAfterBreak="0">
     <w:nsid w:val="38111D78"/>
     <w:multiLevelType w:val="hybridMultilevel"/>
     <w:tmpl w:val="931631BE"/>
@@ -30396,7 +30644,7 @@
       </w:rPr>
     </w:lvl>
   </w:abstractNum>
-  <w:abstractNum w:abstractNumId="9" w15:restartNumberingAfterBreak="0">
+  <w:abstractNum w:abstractNumId="10" w15:restartNumberingAfterBreak="0">
     <w:nsid w:val="3D966686"/>
     <w:multiLevelType w:val="hybridMultilevel"/>
     <w:tmpl w:val="E8768142"/>
@@ -30509,7 +30757,7 @@
       </w:rPr>
     </w:lvl>
   </w:abstractNum>
-  <w:abstractNum w:abstractNumId="10" w15:restartNumberingAfterBreak="0">
+  <w:abstractNum w:abstractNumId="11" w15:restartNumberingAfterBreak="0">
     <w:nsid w:val="4B287A8D"/>
     <w:multiLevelType w:val="hybridMultilevel"/>
     <w:tmpl w:val="A7420738"/>
@@ -30622,7 +30870,7 @@
       </w:rPr>
     </w:lvl>
   </w:abstractNum>
-  <w:abstractNum w:abstractNumId="11" w15:restartNumberingAfterBreak="0">
+  <w:abstractNum w:abstractNumId="12" w15:restartNumberingAfterBreak="0">
     <w:nsid w:val="4C7978CC"/>
     <w:multiLevelType w:val="hybridMultilevel"/>
     <w:tmpl w:val="A7923106"/>
@@ -30711,7 +30959,7 @@
       </w:pPr>
     </w:lvl>
   </w:abstractNum>
-  <w:abstractNum w:abstractNumId="12" w15:restartNumberingAfterBreak="0">
+  <w:abstractNum w:abstractNumId="13" w15:restartNumberingAfterBreak="0">
     <w:nsid w:val="52083510"/>
     <w:multiLevelType w:val="hybridMultilevel"/>
     <w:tmpl w:val="BE6E19F6"/>
@@ -30830,7 +31078,7 @@
       </w:rPr>
     </w:lvl>
   </w:abstractNum>
-  <w:abstractNum w:abstractNumId="13" w15:restartNumberingAfterBreak="0">
+  <w:abstractNum w:abstractNumId="14" w15:restartNumberingAfterBreak="0">
     <w:nsid w:val="52C51048"/>
     <w:multiLevelType w:val="hybridMultilevel"/>
     <w:tmpl w:val="85C208E2"/>
@@ -30943,7 +31191,7 @@
       </w:rPr>
     </w:lvl>
   </w:abstractNum>
-  <w:abstractNum w:abstractNumId="14" w15:restartNumberingAfterBreak="0">
+  <w:abstractNum w:abstractNumId="15" w15:restartNumberingAfterBreak="0">
     <w:nsid w:val="5C8E04BF"/>
     <w:multiLevelType w:val="hybridMultilevel"/>
     <w:tmpl w:val="A7923106"/>
@@ -31032,7 +31280,7 @@
       </w:pPr>
     </w:lvl>
   </w:abstractNum>
-  <w:abstractNum w:abstractNumId="15" w15:restartNumberingAfterBreak="0">
+  <w:abstractNum w:abstractNumId="16" w15:restartNumberingAfterBreak="0">
     <w:nsid w:val="67B25AEA"/>
     <w:multiLevelType w:val="hybridMultilevel"/>
     <w:tmpl w:val="F4EE13CA"/>
@@ -31145,7 +31393,7 @@
       </w:rPr>
     </w:lvl>
   </w:abstractNum>
-  <w:abstractNum w:abstractNumId="16" w15:restartNumberingAfterBreak="0">
+  <w:abstractNum w:abstractNumId="17" w15:restartNumberingAfterBreak="0">
     <w:nsid w:val="6C8567BB"/>
     <w:multiLevelType w:val="hybridMultilevel"/>
     <w:tmpl w:val="65D4F1C6"/>
@@ -31258,7 +31506,7 @@
       </w:rPr>
     </w:lvl>
   </w:abstractNum>
-  <w:abstractNum w:abstractNumId="17" w15:restartNumberingAfterBreak="0">
+  <w:abstractNum w:abstractNumId="18" w15:restartNumberingAfterBreak="0">
     <w:nsid w:val="6C901CF9"/>
     <w:multiLevelType w:val="hybridMultilevel"/>
     <w:tmpl w:val="2F4A75D8"/>
@@ -31345,66 +31593,301 @@
       </w:pPr>
     </w:lvl>
   </w:abstractNum>
-  <w:num w:numId="1">
+  <w:abstractNum w:abstractNumId="19" w15:restartNumberingAfterBreak="0">
+    <w:nsid w:val="747923E3"/>
+    <w:multiLevelType w:val="hybridMultilevel"/>
+    <w:tmpl w:val="FB0A4BB8"/>
+    <w:lvl w:ilvl="0" w:tplc="FD8C8A4C">
+      <w:start w:val="2020"/>
+      <w:numFmt w:val="bullet"/>
+      <w:lvlText w:val="-"/>
+      <w:lvlJc w:val="left"/>
+      <w:pPr>
+        <w:ind w:left="360" w:hanging="360"/>
+      </w:pPr>
+      <w:rPr>
+        <w:rFonts w:ascii="Times New Roman" w:eastAsiaTheme="minorHAnsi" w:hAnsi="Times New Roman" w:cs="Times New Roman" w:hint="default"/>
+      </w:rPr>
+    </w:lvl>
+    <w:lvl w:ilvl="1" w:tplc="240A0003" w:tentative="1">
+      <w:start w:val="1"/>
+      <w:numFmt w:val="bullet"/>
+      <w:lvlText w:val="o"/>
+      <w:lvlJc w:val="left"/>
+      <w:pPr>
+        <w:ind w:left="1440" w:hanging="360"/>
+      </w:pPr>
+      <w:rPr>
+        <w:rFonts w:ascii="Courier New" w:hAnsi="Courier New" w:cs="Courier New" w:hint="default"/>
+      </w:rPr>
+    </w:lvl>
+    <w:lvl w:ilvl="2" w:tplc="240A0005" w:tentative="1">
+      <w:start w:val="1"/>
+      <w:numFmt w:val="bullet"/>
+      <w:lvlText w:val=""/>
+      <w:lvlJc w:val="left"/>
+      <w:pPr>
+        <w:ind w:left="2160" w:hanging="360"/>
+      </w:pPr>
+      <w:rPr>
+        <w:rFonts w:ascii="Wingdings" w:hAnsi="Wingdings" w:hint="default"/>
+      </w:rPr>
+    </w:lvl>
+    <w:lvl w:ilvl="3" w:tplc="240A0001" w:tentative="1">
+      <w:start w:val="1"/>
+      <w:numFmt w:val="bullet"/>
+      <w:lvlText w:val=""/>
+      <w:lvlJc w:val="left"/>
+      <w:pPr>
+        <w:ind w:left="2880" w:hanging="360"/>
+      </w:pPr>
+      <w:rPr>
+        <w:rFonts w:ascii="Symbol" w:hAnsi="Symbol" w:hint="default"/>
+      </w:rPr>
+    </w:lvl>
+    <w:lvl w:ilvl="4" w:tplc="240A0003" w:tentative="1">
+      <w:start w:val="1"/>
+      <w:numFmt w:val="bullet"/>
+      <w:lvlText w:val="o"/>
+      <w:lvlJc w:val="left"/>
+      <w:pPr>
+        <w:ind w:left="3600" w:hanging="360"/>
+      </w:pPr>
+      <w:rPr>
+        <w:rFonts w:ascii="Courier New" w:hAnsi="Courier New" w:cs="Courier New" w:hint="default"/>
+      </w:rPr>
+    </w:lvl>
+    <w:lvl w:ilvl="5" w:tplc="240A0005" w:tentative="1">
+      <w:start w:val="1"/>
+      <w:numFmt w:val="bullet"/>
+      <w:lvlText w:val=""/>
+      <w:lvlJc w:val="left"/>
+      <w:pPr>
+        <w:ind w:left="4320" w:hanging="360"/>
+      </w:pPr>
+      <w:rPr>
+        <w:rFonts w:ascii="Wingdings" w:hAnsi="Wingdings" w:hint="default"/>
+      </w:rPr>
+    </w:lvl>
+    <w:lvl w:ilvl="6" w:tplc="240A0001" w:tentative="1">
+      <w:start w:val="1"/>
+      <w:numFmt w:val="bullet"/>
+      <w:lvlText w:val=""/>
+      <w:lvlJc w:val="left"/>
+      <w:pPr>
+        <w:ind w:left="5040" w:hanging="360"/>
+      </w:pPr>
+      <w:rPr>
+        <w:rFonts w:ascii="Symbol" w:hAnsi="Symbol" w:hint="default"/>
+      </w:rPr>
+    </w:lvl>
+    <w:lvl w:ilvl="7" w:tplc="240A0003" w:tentative="1">
+      <w:start w:val="1"/>
+      <w:numFmt w:val="bullet"/>
+      <w:lvlText w:val="o"/>
+      <w:lvlJc w:val="left"/>
+      <w:pPr>
+        <w:ind w:left="5760" w:hanging="360"/>
+      </w:pPr>
+      <w:rPr>
+        <w:rFonts w:ascii="Courier New" w:hAnsi="Courier New" w:cs="Courier New" w:hint="default"/>
+      </w:rPr>
+    </w:lvl>
+    <w:lvl w:ilvl="8" w:tplc="240A0005" w:tentative="1">
+      <w:start w:val="1"/>
+      <w:numFmt w:val="bullet"/>
+      <w:lvlText w:val=""/>
+      <w:lvlJc w:val="left"/>
+      <w:pPr>
+        <w:ind w:left="6480" w:hanging="360"/>
+      </w:pPr>
+      <w:rPr>
+        <w:rFonts w:ascii="Wingdings" w:hAnsi="Wingdings" w:hint="default"/>
+      </w:rPr>
+    </w:lvl>
+  </w:abstractNum>
+  <w:abstractNum w:abstractNumId="20" w15:restartNumberingAfterBreak="0">
+    <w:nsid w:val="7D8A5EEE"/>
+    <w:multiLevelType w:val="hybridMultilevel"/>
+    <w:tmpl w:val="5704A0D4"/>
+    <w:lvl w:ilvl="0" w:tplc="FD8C8A4C">
+      <w:start w:val="2020"/>
+      <w:numFmt w:val="bullet"/>
+      <w:lvlText w:val="-"/>
+      <w:lvlJc w:val="left"/>
+      <w:pPr>
+        <w:ind w:left="360" w:hanging="360"/>
+      </w:pPr>
+      <w:rPr>
+        <w:rFonts w:ascii="Times New Roman" w:eastAsiaTheme="minorHAnsi" w:hAnsi="Times New Roman" w:cs="Times New Roman" w:hint="default"/>
+      </w:rPr>
+    </w:lvl>
+    <w:lvl w:ilvl="1" w:tplc="240A0003" w:tentative="1">
+      <w:start w:val="1"/>
+      <w:numFmt w:val="bullet"/>
+      <w:lvlText w:val="o"/>
+      <w:lvlJc w:val="left"/>
+      <w:pPr>
+        <w:ind w:left="1440" w:hanging="360"/>
+      </w:pPr>
+      <w:rPr>
+        <w:rFonts w:ascii="Courier New" w:hAnsi="Courier New" w:cs="Courier New" w:hint="default"/>
+      </w:rPr>
+    </w:lvl>
+    <w:lvl w:ilvl="2" w:tplc="240A0005" w:tentative="1">
+      <w:start w:val="1"/>
+      <w:numFmt w:val="bullet"/>
+      <w:lvlText w:val=""/>
+      <w:lvlJc w:val="left"/>
+      <w:pPr>
+        <w:ind w:left="2160" w:hanging="360"/>
+      </w:pPr>
+      <w:rPr>
+        <w:rFonts w:ascii="Wingdings" w:hAnsi="Wingdings" w:hint="default"/>
+      </w:rPr>
+    </w:lvl>
+    <w:lvl w:ilvl="3" w:tplc="240A0001" w:tentative="1">
+      <w:start w:val="1"/>
+      <w:numFmt w:val="bullet"/>
+      <w:lvlText w:val=""/>
+      <w:lvlJc w:val="left"/>
+      <w:pPr>
+        <w:ind w:left="2880" w:hanging="360"/>
+      </w:pPr>
+      <w:rPr>
+        <w:rFonts w:ascii="Symbol" w:hAnsi="Symbol" w:hint="default"/>
+      </w:rPr>
+    </w:lvl>
+    <w:lvl w:ilvl="4" w:tplc="240A0003" w:tentative="1">
+      <w:start w:val="1"/>
+      <w:numFmt w:val="bullet"/>
+      <w:lvlText w:val="o"/>
+      <w:lvlJc w:val="left"/>
+      <w:pPr>
+        <w:ind w:left="3600" w:hanging="360"/>
+      </w:pPr>
+      <w:rPr>
+        <w:rFonts w:ascii="Courier New" w:hAnsi="Courier New" w:cs="Courier New" w:hint="default"/>
+      </w:rPr>
+    </w:lvl>
+    <w:lvl w:ilvl="5" w:tplc="240A0005" w:tentative="1">
+      <w:start w:val="1"/>
+      <w:numFmt w:val="bullet"/>
+      <w:lvlText w:val=""/>
+      <w:lvlJc w:val="left"/>
+      <w:pPr>
+        <w:ind w:left="4320" w:hanging="360"/>
+      </w:pPr>
+      <w:rPr>
+        <w:rFonts w:ascii="Wingdings" w:hAnsi="Wingdings" w:hint="default"/>
+      </w:rPr>
+    </w:lvl>
+    <w:lvl w:ilvl="6" w:tplc="240A0001" w:tentative="1">
+      <w:start w:val="1"/>
+      <w:numFmt w:val="bullet"/>
+      <w:lvlText w:val=""/>
+      <w:lvlJc w:val="left"/>
+      <w:pPr>
+        <w:ind w:left="5040" w:hanging="360"/>
+      </w:pPr>
+      <w:rPr>
+        <w:rFonts w:ascii="Symbol" w:hAnsi="Symbol" w:hint="default"/>
+      </w:rPr>
+    </w:lvl>
+    <w:lvl w:ilvl="7" w:tplc="240A0003" w:tentative="1">
+      <w:start w:val="1"/>
+      <w:numFmt w:val="bullet"/>
+      <w:lvlText w:val="o"/>
+      <w:lvlJc w:val="left"/>
+      <w:pPr>
+        <w:ind w:left="5760" w:hanging="360"/>
+      </w:pPr>
+      <w:rPr>
+        <w:rFonts w:ascii="Courier New" w:hAnsi="Courier New" w:cs="Courier New" w:hint="default"/>
+      </w:rPr>
+    </w:lvl>
+    <w:lvl w:ilvl="8" w:tplc="240A0005" w:tentative="1">
+      <w:start w:val="1"/>
+      <w:numFmt w:val="bullet"/>
+      <w:lvlText w:val=""/>
+      <w:lvlJc w:val="left"/>
+      <w:pPr>
+        <w:ind w:left="6480" w:hanging="360"/>
+      </w:pPr>
+      <w:rPr>
+        <w:rFonts w:ascii="Wingdings" w:hAnsi="Wingdings" w:hint="default"/>
+      </w:rPr>
+    </w:lvl>
+  </w:abstractNum>
+  <w:num w:numId="1" w16cid:durableId="689600064">
+    <w:abstractNumId w:val="3"/>
+  </w:num>
+  <w:num w:numId="2" w16cid:durableId="1343050710">
+    <w:abstractNumId w:val="7"/>
+  </w:num>
+  <w:num w:numId="3" w16cid:durableId="1146236921">
+    <w:abstractNumId w:val="13"/>
+  </w:num>
+  <w:num w:numId="4" w16cid:durableId="1979794829">
+    <w:abstractNumId w:val="18"/>
+  </w:num>
+  <w:num w:numId="5" w16cid:durableId="564880686">
+    <w:abstractNumId w:val="5"/>
+  </w:num>
+  <w:num w:numId="6" w16cid:durableId="181627642">
+    <w:abstractNumId w:val="17"/>
+  </w:num>
+  <w:num w:numId="7" w16cid:durableId="1644847379">
+    <w:abstractNumId w:val="4"/>
+  </w:num>
+  <w:num w:numId="8" w16cid:durableId="1611203838">
+    <w:abstractNumId w:val="14"/>
+  </w:num>
+  <w:num w:numId="9" w16cid:durableId="1978298194">
+    <w:abstractNumId w:val="15"/>
+  </w:num>
+  <w:num w:numId="10" w16cid:durableId="673341397">
+    <w:abstractNumId w:val="12"/>
+  </w:num>
+  <w:num w:numId="11" w16cid:durableId="1110709154">
+    <w:abstractNumId w:val="6"/>
+  </w:num>
+  <w:num w:numId="12" w16cid:durableId="1419867743">
+    <w:abstractNumId w:val="10"/>
+  </w:num>
+  <w:num w:numId="13" w16cid:durableId="597255171">
+    <w:abstractNumId w:val="9"/>
+  </w:num>
+  <w:num w:numId="14" w16cid:durableId="774599059">
+    <w:abstractNumId w:val="11"/>
+  </w:num>
+  <w:num w:numId="15" w16cid:durableId="416752074">
+    <w:abstractNumId w:val="8"/>
+  </w:num>
+  <w:num w:numId="16" w16cid:durableId="1069690529">
+    <w:abstractNumId w:val="1"/>
+  </w:num>
+  <w:num w:numId="17" w16cid:durableId="1173301155">
+    <w:abstractNumId w:val="0"/>
+  </w:num>
+  <w:num w:numId="18" w16cid:durableId="221253335">
+    <w:abstractNumId w:val="16"/>
+  </w:num>
+  <w:num w:numId="19" w16cid:durableId="1781560117">
     <w:abstractNumId w:val="2"/>
   </w:num>
-  <w:num w:numId="2">
-    <w:abstractNumId w:val="6"/>
+  <w:num w:numId="20" w16cid:durableId="676542153">
+    <w:abstractNumId w:val="19"/>
   </w:num>
-  <w:num w:numId="3">
-    <w:abstractNumId w:val="12"/>
-  </w:num>
-  <w:num w:numId="4">
-    <w:abstractNumId w:val="17"/>
-  </w:num>
-  <w:num w:numId="5">
-    <w:abstractNumId w:val="4"/>
-  </w:num>
-  <w:num w:numId="6">
-    <w:abstractNumId w:val="16"/>
-  </w:num>
-  <w:num w:numId="7">
-    <w:abstractNumId w:val="3"/>
-  </w:num>
-  <w:num w:numId="8">
-    <w:abstractNumId w:val="13"/>
-  </w:num>
-  <w:num w:numId="9">
-    <w:abstractNumId w:val="14"/>
-  </w:num>
-  <w:num w:numId="10">
-    <w:abstractNumId w:val="11"/>
-  </w:num>
-  <w:num w:numId="11">
-    <w:abstractNumId w:val="5"/>
-  </w:num>
-  <w:num w:numId="12">
-    <w:abstractNumId w:val="9"/>
-  </w:num>
-  <w:num w:numId="13">
-    <w:abstractNumId w:val="8"/>
-  </w:num>
-  <w:num w:numId="14">
-    <w:abstractNumId w:val="10"/>
-  </w:num>
-  <w:num w:numId="15">
-    <w:abstractNumId w:val="7"/>
-  </w:num>
-  <w:num w:numId="16">
-    <w:abstractNumId w:val="1"/>
-  </w:num>
-  <w:num w:numId="17">
-    <w:abstractNumId w:val="0"/>
-  </w:num>
-  <w:num w:numId="18">
-    <w:abstractNumId w:val="15"/>
+  <w:num w:numId="21" w16cid:durableId="1046563627">
+    <w:abstractNumId w:val="20"/>
   </w:num>
   <w:numIdMacAtCleanup w:val="18"/>
 </w:numbering>
 </file>
 
 <file path=word/styles.xml><?xml version="1.0" encoding="utf-8"?>
-<w:styles xmlns:mc="http://schemas.openxmlformats.org/markup-compatibility/2006" xmlns:r="http://schemas.openxmlformats.org/officeDocument/2006/relationships" xmlns:w="http://schemas.openxmlformats.org/wordprocessingml/2006/main" xmlns:w14="http://schemas.microsoft.com/office/word/2010/wordml" xmlns:w15="http://schemas.microsoft.com/office/word/2012/wordml" xmlns:w16cex="http://schemas.microsoft.com/office/word/2018/wordml/cex" xmlns:w16cid="http://schemas.microsoft.com/office/word/2016/wordml/cid" xmlns:w16="http://schemas.microsoft.com/office/word/2018/wordml" xmlns:w16se="http://schemas.microsoft.com/office/word/2015/wordml/symex" mc:Ignorable="w14 w15 w16se w16cid w16 w16cex">
+<w:styles xmlns:mc="http://schemas.openxmlformats.org/markup-compatibility/2006" xmlns:r="http://schemas.openxmlformats.org/officeDocument/2006/relationships" xmlns:w="http://schemas.openxmlformats.org/wordprocessingml/2006/main" xmlns:w14="http://schemas.microsoft.com/office/word/2010/wordml" xmlns:w15="http://schemas.microsoft.com/office/word/2012/wordml" xmlns:w16cex="http://schemas.microsoft.com/office/word/2018/wordml/cex" xmlns:w16cid="http://schemas.microsoft.com/office/word/2016/wordml/cid" xmlns:w16="http://schemas.microsoft.com/office/word/2018/wordml" xmlns:w16du="http://schemas.microsoft.com/office/word/2023/wordml/word16du" xmlns:w16sdtdh="http://schemas.microsoft.com/office/word/2020/wordml/sdtdatahash" xmlns:w16sdtfl="http://schemas.microsoft.com/office/word/2024/wordml/sdtformatlock" xmlns:w16se="http://schemas.microsoft.com/office/word/2015/wordml/symex" mc:Ignorable="w14 w15 w16se w16cid w16 w16cex w16sdtdh w16sdtfl w16du">
   <w:docDefaults>
     <w:rPrDefault>
       <w:rPr>
@@ -32048,7 +32531,6 @@
   <w:style w:type="character" w:default="1" w:styleId="Fuentedeprrafopredeter">
     <w:name w:val="Default Paragraph Font"/>
     <w:uiPriority w:val="1"/>
-    <w:semiHidden/>
     <w:unhideWhenUsed/>
   </w:style>
   <w:style w:type="table" w:default="1" w:styleId="Tablanormal">

</xml_diff>